<commit_message>
90% frontend made. Documentation - Chapter 1 done. 26.01.2023
</commit_message>
<xml_diff>
--- a/Дипломна работа - LapIt.docx
+++ b/Дипломна работа - LapIt.docx
@@ -1273,6 +1273,7 @@
     </w:p>
     <w:p>
       <w:pPr>
+        <w:spacing w:line="480" w:lineRule="auto"/>
         <w:ind w:left="3" w:hanging="5"/>
         <w:jc w:val="center"/>
         <w:rPr>
@@ -1299,7 +1300,7 @@
       <w:pPr>
         <w:overflowPunct/>
         <w:autoSpaceDE/>
-        <w:spacing w:line="240" w:lineRule="auto"/>
+        <w:spacing w:line="480" w:lineRule="auto"/>
         <w:ind w:leftChars="0" w:left="0" w:firstLineChars="0" w:firstLine="0"/>
         <w:textDirection w:val="lrTb"/>
         <w:textAlignment w:val="auto"/>
@@ -1318,7 +1319,7 @@
       <w:pPr>
         <w:overflowPunct/>
         <w:autoSpaceDE/>
-        <w:spacing w:line="240" w:lineRule="auto"/>
+        <w:spacing w:line="480" w:lineRule="auto"/>
         <w:ind w:leftChars="0" w:left="0" w:firstLineChars="0" w:firstLine="0"/>
         <w:jc w:val="both"/>
         <w:textDirection w:val="lrTb"/>
@@ -1392,7 +1393,7 @@
       <w:pPr>
         <w:overflowPunct/>
         <w:autoSpaceDE/>
-        <w:spacing w:line="240" w:lineRule="auto"/>
+        <w:spacing w:line="480" w:lineRule="auto"/>
         <w:ind w:leftChars="0" w:left="0" w:firstLineChars="0" w:firstLine="0"/>
         <w:jc w:val="both"/>
         <w:textDirection w:val="lrTb"/>
@@ -1412,7 +1413,7 @@
       <w:pPr>
         <w:overflowPunct/>
         <w:autoSpaceDE/>
-        <w:spacing w:line="240" w:lineRule="auto"/>
+        <w:spacing w:line="480" w:lineRule="auto"/>
         <w:ind w:leftChars="0" w:left="0" w:firstLineChars="0" w:firstLine="0"/>
         <w:jc w:val="both"/>
         <w:textDirection w:val="lrTb"/>
@@ -1497,7 +1498,7 @@
       <w:pPr>
         <w:overflowPunct/>
         <w:autoSpaceDE/>
-        <w:spacing w:line="240" w:lineRule="auto"/>
+        <w:spacing w:line="480" w:lineRule="auto"/>
         <w:ind w:leftChars="0" w:left="0" w:firstLineChars="0" w:firstLine="0"/>
         <w:jc w:val="both"/>
         <w:textDirection w:val="lrTb"/>
@@ -1517,7 +1518,7 @@
       <w:pPr>
         <w:overflowPunct/>
         <w:autoSpaceDE/>
-        <w:spacing w:line="240" w:lineRule="auto"/>
+        <w:spacing w:line="480" w:lineRule="auto"/>
         <w:ind w:leftChars="0" w:left="0" w:firstLineChars="0" w:firstLine="0"/>
         <w:jc w:val="both"/>
         <w:textDirection w:val="lrTb"/>
@@ -1573,7 +1574,7 @@
         </w:numPr>
         <w:overflowPunct/>
         <w:autoSpaceDE/>
-        <w:spacing w:line="240" w:lineRule="auto"/>
+        <w:spacing w:line="480" w:lineRule="auto"/>
         <w:ind w:leftChars="0" w:firstLineChars="0"/>
         <w:jc w:val="both"/>
         <w:textDirection w:val="lrTb"/>
@@ -1608,7 +1609,7 @@
         </w:numPr>
         <w:overflowPunct/>
         <w:autoSpaceDE/>
-        <w:spacing w:line="240" w:lineRule="auto"/>
+        <w:spacing w:line="480" w:lineRule="auto"/>
         <w:ind w:leftChars="0" w:firstLineChars="0"/>
         <w:jc w:val="both"/>
         <w:textDirection w:val="lrTb"/>
@@ -1643,7 +1644,7 @@
         </w:numPr>
         <w:overflowPunct/>
         <w:autoSpaceDE/>
-        <w:spacing w:line="240" w:lineRule="auto"/>
+        <w:spacing w:line="480" w:lineRule="auto"/>
         <w:ind w:leftChars="0" w:firstLineChars="0"/>
         <w:jc w:val="both"/>
         <w:textDirection w:val="lrTb"/>
@@ -1678,7 +1679,7 @@
         </w:numPr>
         <w:overflowPunct/>
         <w:autoSpaceDE/>
-        <w:spacing w:line="240" w:lineRule="auto"/>
+        <w:spacing w:line="480" w:lineRule="auto"/>
         <w:ind w:leftChars="0" w:firstLineChars="0"/>
         <w:jc w:val="both"/>
         <w:textDirection w:val="lrTb"/>
@@ -1713,7 +1714,7 @@
         </w:numPr>
         <w:overflowPunct/>
         <w:autoSpaceDE/>
-        <w:spacing w:line="240" w:lineRule="auto"/>
+        <w:spacing w:line="480" w:lineRule="auto"/>
         <w:ind w:leftChars="0" w:firstLineChars="0"/>
         <w:jc w:val="both"/>
         <w:textDirection w:val="lrTb"/>
@@ -1748,7 +1749,7 @@
         </w:numPr>
         <w:overflowPunct/>
         <w:autoSpaceDE/>
-        <w:spacing w:line="240" w:lineRule="auto"/>
+        <w:spacing w:line="480" w:lineRule="auto"/>
         <w:ind w:leftChars="0" w:firstLineChars="0"/>
         <w:jc w:val="both"/>
         <w:textDirection w:val="lrTb"/>
@@ -1783,7 +1784,7 @@
         </w:numPr>
         <w:overflowPunct/>
         <w:autoSpaceDE/>
-        <w:spacing w:line="240" w:lineRule="auto"/>
+        <w:spacing w:line="480" w:lineRule="auto"/>
         <w:ind w:leftChars="0" w:firstLineChars="0"/>
         <w:jc w:val="both"/>
         <w:textDirection w:val="lrTb"/>
@@ -1837,7 +1838,7 @@
       <w:pPr>
         <w:overflowPunct/>
         <w:autoSpaceDE/>
-        <w:spacing w:line="240" w:lineRule="auto"/>
+        <w:spacing w:line="480" w:lineRule="auto"/>
         <w:ind w:leftChars="0" w:left="0" w:firstLineChars="0" w:firstLine="0"/>
         <w:textDirection w:val="lrTb"/>
         <w:textAlignment w:val="auto"/>
@@ -1860,11 +1861,13 @@
           <w:sz w:val="28"/>
           <w:lang w:val="bg-BG"/>
         </w:rPr>
+        <w:lastRenderedPageBreak/>
         <w:br w:type="page"/>
       </w:r>
     </w:p>
     <w:p>
       <w:pPr>
+        <w:spacing w:line="480" w:lineRule="auto"/>
         <w:ind w:left="3" w:hanging="5"/>
         <w:jc w:val="center"/>
         <w:rPr>
@@ -1896,7 +1899,7 @@
         </w:numPr>
         <w:overflowPunct/>
         <w:autoSpaceDE/>
-        <w:spacing w:line="240" w:lineRule="auto"/>
+        <w:spacing w:line="480" w:lineRule="auto"/>
         <w:ind w:leftChars="0" w:firstLineChars="0"/>
         <w:jc w:val="both"/>
         <w:textDirection w:val="lrTb"/>
@@ -1919,24 +1922,6 @@
         </w:rPr>
         <w:t xml:space="preserve">Проучване </w:t>
       </w:r>
-    </w:p>
-    <w:p>
-      <w:pPr>
-        <w:overflowPunct/>
-        <w:autoSpaceDE/>
-        <w:spacing w:line="240" w:lineRule="auto"/>
-        <w:ind w:leftChars="0" w:left="0" w:firstLineChars="0" w:firstLine="0"/>
-        <w:jc w:val="both"/>
-        <w:textDirection w:val="lrTb"/>
-        <w:textAlignment w:val="auto"/>
-        <w:outlineLvl w:val="9"/>
-        <w:rPr>
-          <w:rStyle w:val="af1"/>
-          <w:rFonts w:ascii="Times New Roman" w:hAnsi="Times New Roman"/>
-          <w:sz w:val="32"/>
-          <w:szCs w:val="26"/>
-        </w:rPr>
-      </w:pPr>
     </w:p>
     <w:p>
       <w:pPr>
@@ -1947,7 +1932,7 @@
         </w:numPr>
         <w:overflowPunct/>
         <w:autoSpaceDE/>
-        <w:spacing w:line="240" w:lineRule="auto"/>
+        <w:spacing w:line="480" w:lineRule="auto"/>
         <w:ind w:leftChars="0" w:firstLineChars="0"/>
         <w:jc w:val="both"/>
         <w:textDirection w:val="lrTb"/>
@@ -1976,27 +1961,7 @@
       <w:pPr>
         <w:overflowPunct/>
         <w:autoSpaceDE/>
-        <w:spacing w:line="240" w:lineRule="auto"/>
-        <w:ind w:leftChars="0" w:left="0" w:firstLineChars="0" w:firstLine="0"/>
-        <w:jc w:val="both"/>
-        <w:textDirection w:val="lrTb"/>
-        <w:textAlignment w:val="auto"/>
-        <w:outlineLvl w:val="9"/>
-        <w:rPr>
-          <w:rStyle w:val="af1"/>
-          <w:rFonts w:ascii="Times New Roman" w:hAnsi="Times New Roman"/>
-          <w:b w:val="0"/>
-          <w:bCs w:val="0"/>
-          <w:sz w:val="28"/>
-          <w:lang w:val="bg-BG"/>
-        </w:rPr>
-      </w:pPr>
-    </w:p>
-    <w:p>
-      <w:pPr>
-        <w:overflowPunct/>
-        <w:autoSpaceDE/>
-        <w:spacing w:line="240" w:lineRule="auto"/>
+        <w:spacing w:line="480" w:lineRule="auto"/>
         <w:ind w:leftChars="0" w:left="0" w:firstLineChars="0" w:firstLine="0"/>
         <w:jc w:val="both"/>
         <w:textDirection w:val="lrTb"/>
@@ -2031,7 +1996,7 @@
         </w:numPr>
         <w:overflowPunct/>
         <w:autoSpaceDE/>
-        <w:spacing w:line="240" w:lineRule="auto"/>
+        <w:spacing w:line="480" w:lineRule="auto"/>
         <w:ind w:leftChars="0" w:firstLineChars="0"/>
         <w:jc w:val="both"/>
         <w:textDirection w:val="lrTb"/>
@@ -2065,7 +2030,7 @@
         </w:numPr>
         <w:overflowPunct/>
         <w:autoSpaceDE/>
-        <w:spacing w:line="240" w:lineRule="auto"/>
+        <w:spacing w:line="480" w:lineRule="auto"/>
         <w:ind w:leftChars="0" w:firstLineChars="0"/>
         <w:jc w:val="both"/>
         <w:textDirection w:val="lrTb"/>
@@ -2099,7 +2064,7 @@
         </w:numPr>
         <w:overflowPunct/>
         <w:autoSpaceDE/>
-        <w:spacing w:line="240" w:lineRule="auto"/>
+        <w:spacing w:line="480" w:lineRule="auto"/>
         <w:ind w:leftChars="0" w:firstLineChars="0"/>
         <w:jc w:val="both"/>
         <w:textDirection w:val="lrTb"/>
@@ -2133,7 +2098,7 @@
         </w:numPr>
         <w:overflowPunct/>
         <w:autoSpaceDE/>
-        <w:spacing w:line="240" w:lineRule="auto"/>
+        <w:spacing w:line="480" w:lineRule="auto"/>
         <w:ind w:leftChars="0" w:firstLineChars="0"/>
         <w:jc w:val="both"/>
         <w:textDirection w:val="lrTb"/>
@@ -2167,7 +2132,7 @@
         </w:numPr>
         <w:overflowPunct/>
         <w:autoSpaceDE/>
-        <w:spacing w:line="240" w:lineRule="auto"/>
+        <w:spacing w:line="480" w:lineRule="auto"/>
         <w:ind w:leftChars="0" w:firstLineChars="0"/>
         <w:jc w:val="both"/>
         <w:textDirection w:val="lrTb"/>
@@ -2201,7 +2166,7 @@
         </w:numPr>
         <w:overflowPunct/>
         <w:autoSpaceDE/>
-        <w:spacing w:line="240" w:lineRule="auto"/>
+        <w:spacing w:line="480" w:lineRule="auto"/>
         <w:ind w:leftChars="0" w:firstLineChars="0"/>
         <w:jc w:val="both"/>
         <w:textDirection w:val="lrTb"/>
@@ -2247,7 +2212,7 @@
         </w:numPr>
         <w:overflowPunct/>
         <w:autoSpaceDE/>
-        <w:spacing w:line="240" w:lineRule="auto"/>
+        <w:spacing w:line="480" w:lineRule="auto"/>
         <w:ind w:leftChars="0" w:firstLineChars="0"/>
         <w:jc w:val="both"/>
         <w:textDirection w:val="lrTb"/>
@@ -2281,7 +2246,7 @@
         </w:numPr>
         <w:overflowPunct/>
         <w:autoSpaceDE/>
-        <w:spacing w:line="240" w:lineRule="auto"/>
+        <w:spacing w:line="480" w:lineRule="auto"/>
         <w:ind w:leftChars="0" w:firstLineChars="0"/>
         <w:jc w:val="both"/>
         <w:textDirection w:val="lrTb"/>
@@ -2306,25 +2271,6 @@
         </w:rPr>
         <w:t>И други.</w:t>
       </w:r>
-    </w:p>
-    <w:p>
-      <w:pPr>
-        <w:overflowPunct/>
-        <w:autoSpaceDE/>
-        <w:spacing w:line="240" w:lineRule="auto"/>
-        <w:ind w:leftChars="0" w:left="1" w:firstLineChars="0" w:hanging="3"/>
-        <w:jc w:val="both"/>
-        <w:textDirection w:val="lrTb"/>
-        <w:textAlignment w:val="auto"/>
-        <w:outlineLvl w:val="9"/>
-        <w:rPr>
-          <w:rStyle w:val="af1"/>
-          <w:rFonts w:ascii="Times New Roman" w:hAnsi="Times New Roman"/>
-          <w:b w:val="0"/>
-          <w:bCs w:val="0"/>
-          <w:sz w:val="28"/>
-        </w:rPr>
-      </w:pPr>
     </w:p>
     <w:p>
       <w:pPr>
@@ -2335,7 +2281,7 @@
         </w:numPr>
         <w:overflowPunct/>
         <w:autoSpaceDE/>
-        <w:spacing w:line="240" w:lineRule="auto"/>
+        <w:spacing w:line="480" w:lineRule="auto"/>
         <w:ind w:leftChars="0" w:firstLineChars="0"/>
         <w:jc w:val="both"/>
         <w:textDirection w:val="lrTb"/>
@@ -2371,26 +2317,7 @@
       <w:pPr>
         <w:overflowPunct/>
         <w:autoSpaceDE/>
-        <w:spacing w:line="240" w:lineRule="auto"/>
-        <w:ind w:leftChars="0" w:firstLineChars="0" w:firstLine="0"/>
-        <w:jc w:val="both"/>
-        <w:textDirection w:val="lrTb"/>
-        <w:textAlignment w:val="auto"/>
-        <w:outlineLvl w:val="9"/>
-        <w:rPr>
-          <w:rStyle w:val="af1"/>
-          <w:rFonts w:ascii="Times New Roman" w:hAnsi="Times New Roman"/>
-          <w:b w:val="0"/>
-          <w:bCs w:val="0"/>
-          <w:sz w:val="28"/>
-        </w:rPr>
-      </w:pPr>
-    </w:p>
-    <w:p>
-      <w:pPr>
-        <w:overflowPunct/>
-        <w:autoSpaceDE/>
-        <w:spacing w:line="240" w:lineRule="auto"/>
+        <w:spacing w:line="480" w:lineRule="auto"/>
         <w:ind w:leftChars="0" w:left="0" w:firstLineChars="0" w:firstLine="0"/>
         <w:jc w:val="both"/>
         <w:textDirection w:val="lrTb"/>
@@ -3170,6 +3097,7 @@
           <w:bCs w:val="0"/>
           <w:sz w:val="28"/>
         </w:rPr>
+        <w:lastRenderedPageBreak/>
         <w:t>потребителски</w:t>
       </w:r>
       <w:proofErr w:type="spellEnd"/>
@@ -3370,25 +3298,6 @@
         </w:rPr>
         <w:t>.</w:t>
       </w:r>
-    </w:p>
-    <w:p>
-      <w:pPr>
-        <w:overflowPunct/>
-        <w:autoSpaceDE/>
-        <w:spacing w:line="240" w:lineRule="auto"/>
-        <w:ind w:leftChars="0" w:left="0" w:firstLineChars="0" w:firstLine="0"/>
-        <w:jc w:val="both"/>
-        <w:textDirection w:val="lrTb"/>
-        <w:textAlignment w:val="auto"/>
-        <w:outlineLvl w:val="9"/>
-        <w:rPr>
-          <w:rStyle w:val="af1"/>
-          <w:rFonts w:ascii="Times New Roman" w:hAnsi="Times New Roman"/>
-          <w:b w:val="0"/>
-          <w:bCs w:val="0"/>
-          <w:sz w:val="28"/>
-        </w:rPr>
-      </w:pPr>
     </w:p>
     <w:p>
       <w:pPr>
@@ -3399,7 +3308,7 @@
         </w:numPr>
         <w:overflowPunct/>
         <w:autoSpaceDE/>
-        <w:spacing w:line="240" w:lineRule="auto"/>
+        <w:spacing w:line="480" w:lineRule="auto"/>
         <w:ind w:leftChars="0" w:firstLineChars="0"/>
         <w:jc w:val="both"/>
         <w:textDirection w:val="lrTb"/>
@@ -3436,7 +3345,7 @@
       <w:pPr>
         <w:overflowPunct/>
         <w:autoSpaceDE/>
-        <w:spacing w:line="240" w:lineRule="auto"/>
+        <w:spacing w:line="480" w:lineRule="auto"/>
         <w:ind w:leftChars="0" w:left="0" w:firstLineChars="0" w:firstLine="0"/>
         <w:jc w:val="both"/>
         <w:textDirection w:val="lrTb"/>
@@ -3451,26 +3360,6 @@
           <w:lang w:val="bg-BG"/>
         </w:rPr>
       </w:pPr>
-    </w:p>
-    <w:p>
-      <w:pPr>
-        <w:overflowPunct/>
-        <w:autoSpaceDE/>
-        <w:spacing w:line="240" w:lineRule="auto"/>
-        <w:ind w:leftChars="0" w:left="0" w:firstLineChars="0" w:firstLine="0"/>
-        <w:jc w:val="both"/>
-        <w:textDirection w:val="lrTb"/>
-        <w:textAlignment w:val="auto"/>
-        <w:outlineLvl w:val="9"/>
-        <w:rPr>
-          <w:rStyle w:val="af1"/>
-          <w:rFonts w:ascii="Times New Roman" w:hAnsi="Times New Roman"/>
-          <w:b w:val="0"/>
-          <w:bCs w:val="0"/>
-          <w:sz w:val="28"/>
-          <w:lang w:val="bg-BG"/>
-        </w:rPr>
-      </w:pPr>
       <w:r>
         <w:rPr>
           <w:rStyle w:val="af1"/>
@@ -3864,86 +3753,6 @@
         </w:rPr>
         <w:t xml:space="preserve"> с маратона.</w:t>
       </w:r>
-    </w:p>
-    <w:p>
-      <w:pPr>
-        <w:overflowPunct/>
-        <w:autoSpaceDE/>
-        <w:spacing w:line="240" w:lineRule="auto"/>
-        <w:ind w:leftChars="0" w:left="0" w:firstLineChars="0" w:firstLine="0"/>
-        <w:jc w:val="both"/>
-        <w:textDirection w:val="lrTb"/>
-        <w:textAlignment w:val="auto"/>
-        <w:outlineLvl w:val="9"/>
-        <w:rPr>
-          <w:rStyle w:val="af1"/>
-          <w:rFonts w:ascii="Times New Roman" w:hAnsi="Times New Roman"/>
-          <w:b w:val="0"/>
-          <w:bCs w:val="0"/>
-          <w:sz w:val="28"/>
-          <w:lang w:val="bg-BG"/>
-        </w:rPr>
-      </w:pPr>
-    </w:p>
-    <w:p>
-      <w:pPr>
-        <w:overflowPunct/>
-        <w:autoSpaceDE/>
-        <w:spacing w:line="240" w:lineRule="auto"/>
-        <w:ind w:leftChars="0" w:left="0" w:firstLineChars="0" w:firstLine="0"/>
-        <w:jc w:val="both"/>
-        <w:textDirection w:val="lrTb"/>
-        <w:textAlignment w:val="auto"/>
-        <w:outlineLvl w:val="9"/>
-        <w:rPr>
-          <w:rStyle w:val="af1"/>
-          <w:rFonts w:ascii="Times New Roman" w:hAnsi="Times New Roman"/>
-          <w:b w:val="0"/>
-          <w:bCs w:val="0"/>
-          <w:sz w:val="28"/>
-          <w:lang w:val="bg-BG"/>
-        </w:rPr>
-      </w:pPr>
-    </w:p>
-    <w:p>
-      <w:pPr>
-        <w:overflowPunct/>
-        <w:autoSpaceDE/>
-        <w:spacing w:line="240" w:lineRule="auto"/>
-        <w:ind w:leftChars="0" w:left="0" w:firstLineChars="0" w:firstLine="0"/>
-        <w:jc w:val="both"/>
-        <w:textDirection w:val="lrTb"/>
-        <w:textAlignment w:val="auto"/>
-        <w:outlineLvl w:val="9"/>
-        <w:rPr>
-          <w:rStyle w:val="af1"/>
-          <w:rFonts w:ascii="Times New Roman" w:hAnsi="Times New Roman"/>
-          <w:b w:val="0"/>
-          <w:bCs w:val="0"/>
-          <w:sz w:val="28"/>
-          <w:lang w:val="bg-BG"/>
-        </w:rPr>
-      </w:pPr>
-    </w:p>
-    <w:p>
-      <w:pPr>
-        <w:overflowPunct/>
-        <w:autoSpaceDE/>
-        <w:spacing w:line="240" w:lineRule="auto"/>
-        <w:ind w:leftChars="0" w:left="0" w:firstLineChars="0" w:firstLine="0"/>
-        <w:jc w:val="both"/>
-        <w:textDirection w:val="lrTb"/>
-        <w:textAlignment w:val="auto"/>
-        <w:outlineLvl w:val="9"/>
-        <w:rPr>
-          <w:rStyle w:val="af1"/>
-          <w:rFonts w:ascii="Times New Roman" w:hAnsi="Times New Roman"/>
-          <w:b w:val="0"/>
-          <w:bCs w:val="0"/>
-          <w:sz w:val="28"/>
-          <w:lang w:val="bg-BG"/>
-        </w:rPr>
-      </w:pPr>
     </w:p>
     <w:p>
       <w:pPr>
@@ -3954,7 +3763,7 @@
         </w:numPr>
         <w:overflowPunct/>
         <w:autoSpaceDE/>
-        <w:spacing w:line="240" w:lineRule="auto"/>
+        <w:spacing w:line="480" w:lineRule="auto"/>
         <w:ind w:leftChars="0" w:firstLineChars="0"/>
         <w:jc w:val="both"/>
         <w:textDirection w:val="lrTb"/>
@@ -4037,7 +3846,7 @@
       <w:pPr>
         <w:overflowPunct/>
         <w:autoSpaceDE/>
-        <w:spacing w:line="240" w:lineRule="auto"/>
+        <w:spacing w:line="480" w:lineRule="auto"/>
         <w:ind w:leftChars="0" w:left="0" w:firstLineChars="0" w:firstLine="0"/>
         <w:jc w:val="both"/>
         <w:textDirection w:val="lrTb"/>
@@ -4052,26 +3861,6 @@
           <w:lang w:val="bg-BG"/>
         </w:rPr>
       </w:pPr>
-    </w:p>
-    <w:p>
-      <w:pPr>
-        <w:overflowPunct/>
-        <w:autoSpaceDE/>
-        <w:spacing w:line="240" w:lineRule="auto"/>
-        <w:ind w:leftChars="0" w:left="0" w:firstLineChars="0" w:firstLine="0"/>
-        <w:jc w:val="both"/>
-        <w:textDirection w:val="lrTb"/>
-        <w:textAlignment w:val="auto"/>
-        <w:outlineLvl w:val="9"/>
-        <w:rPr>
-          <w:rStyle w:val="af1"/>
-          <w:rFonts w:ascii="Times New Roman" w:hAnsi="Times New Roman"/>
-          <w:b w:val="0"/>
-          <w:bCs w:val="0"/>
-          <w:sz w:val="28"/>
-          <w:lang w:val="bg-BG"/>
-        </w:rPr>
-      </w:pPr>
       <w:r>
         <w:rPr>
           <w:rStyle w:val="af1"/>
@@ -4173,7 +3962,19 @@
           <w:sz w:val="28"/>
           <w:lang w:val="bg-BG"/>
         </w:rPr>
-        <w:t xml:space="preserve">нове и други полезни детайли. Приложението предоставя и връзка към официалния сайт на Амстердамския маратон и други медии, които са </w:t>
+        <w:t xml:space="preserve">нове и други полезни детайли. Приложението </w:t>
+      </w:r>
+      <w:r>
+        <w:rPr>
+          <w:rStyle w:val="af1"/>
+          <w:rFonts w:ascii="Times New Roman" w:hAnsi="Times New Roman"/>
+          <w:b w:val="0"/>
+          <w:bCs w:val="0"/>
+          <w:sz w:val="28"/>
+          <w:lang w:val="bg-BG"/>
+        </w:rPr>
+        <w:lastRenderedPageBreak/>
+        <w:t xml:space="preserve">предоставя и връзка към официалния сайт на Амстердамския маратон и други медии, които са </w:t>
       </w:r>
       <w:r>
         <w:rPr>
@@ -4197,26 +3998,6 @@
         </w:rPr>
         <w:t>подкрепа на маратона.</w:t>
       </w:r>
-    </w:p>
-    <w:p>
-      <w:pPr>
-        <w:overflowPunct/>
-        <w:autoSpaceDE/>
-        <w:spacing w:line="240" w:lineRule="auto"/>
-        <w:ind w:leftChars="0" w:left="0" w:firstLineChars="0" w:firstLine="0"/>
-        <w:jc w:val="both"/>
-        <w:textDirection w:val="lrTb"/>
-        <w:textAlignment w:val="auto"/>
-        <w:outlineLvl w:val="9"/>
-        <w:rPr>
-          <w:rStyle w:val="af1"/>
-          <w:rFonts w:ascii="Times New Roman" w:hAnsi="Times New Roman"/>
-          <w:b w:val="0"/>
-          <w:bCs w:val="0"/>
-          <w:sz w:val="28"/>
-          <w:lang w:val="bg-BG"/>
-        </w:rPr>
-      </w:pPr>
     </w:p>
     <w:p>
       <w:pPr>
@@ -4227,7 +4008,7 @@
         </w:numPr>
         <w:overflowPunct/>
         <w:autoSpaceDE/>
-        <w:spacing w:line="240" w:lineRule="auto"/>
+        <w:spacing w:line="480" w:lineRule="auto"/>
         <w:ind w:leftChars="0" w:firstLineChars="0"/>
         <w:jc w:val="both"/>
         <w:textDirection w:val="lrTb"/>
@@ -4257,23 +4038,14 @@
           <w:sz w:val="32"/>
           <w:szCs w:val="26"/>
         </w:rPr>
-        <w:t>A</w:t>
-      </w:r>
-      <w:r>
-        <w:rPr>
-          <w:rStyle w:val="af1"/>
-          <w:rFonts w:ascii="Times New Roman" w:hAnsi="Times New Roman"/>
-          <w:sz w:val="32"/>
-          <w:szCs w:val="26"/>
-        </w:rPr>
-        <w:t>thens Marathon and Half</w:t>
+        <w:t>Athens Marathon and Half</w:t>
       </w:r>
     </w:p>
     <w:p>
       <w:pPr>
         <w:overflowPunct/>
         <w:autoSpaceDE/>
-        <w:spacing w:line="240" w:lineRule="auto"/>
+        <w:spacing w:line="480" w:lineRule="auto"/>
         <w:ind w:leftChars="0" w:left="0" w:firstLineChars="0" w:firstLine="0"/>
         <w:jc w:val="both"/>
         <w:textDirection w:val="lrTb"/>
@@ -4288,26 +4060,6 @@
           <w:lang w:val="bg-BG"/>
         </w:rPr>
       </w:pPr>
-    </w:p>
-    <w:p>
-      <w:pPr>
-        <w:overflowPunct/>
-        <w:autoSpaceDE/>
-        <w:spacing w:line="240" w:lineRule="auto"/>
-        <w:ind w:leftChars="0" w:left="0" w:firstLineChars="0" w:firstLine="0"/>
-        <w:jc w:val="both"/>
-        <w:textDirection w:val="lrTb"/>
-        <w:textAlignment w:val="auto"/>
-        <w:outlineLvl w:val="9"/>
-        <w:rPr>
-          <w:rStyle w:val="af1"/>
-          <w:rFonts w:ascii="Times New Roman" w:hAnsi="Times New Roman"/>
-          <w:b w:val="0"/>
-          <w:bCs w:val="0"/>
-          <w:sz w:val="28"/>
-          <w:lang w:val="bg-BG"/>
-        </w:rPr>
-      </w:pPr>
       <w:proofErr w:type="spellStart"/>
       <w:r>
         <w:rPr>
@@ -4402,29 +4154,7 @@
           <w:sz w:val="28"/>
           <w:lang w:val="bg-BG"/>
         </w:rPr>
-        <w:t xml:space="preserve"> е мобилно приложение, създадено за да помогне на всички участници в Атинския </w:t>
-      </w:r>
-      <w:r>
-        <w:rPr>
-          <w:rStyle w:val="af1"/>
-          <w:rFonts w:ascii="Times New Roman" w:hAnsi="Times New Roman"/>
-          <w:b w:val="0"/>
-          <w:bCs w:val="0"/>
-          <w:sz w:val="28"/>
-          <w:lang w:val="bg-BG"/>
-        </w:rPr>
-        <w:t>маратон</w:t>
-      </w:r>
-      <w:r>
-        <w:rPr>
-          <w:rStyle w:val="af1"/>
-          <w:rFonts w:ascii="Times New Roman" w:hAnsi="Times New Roman"/>
-          <w:b w:val="0"/>
-          <w:bCs w:val="0"/>
-          <w:sz w:val="28"/>
-          <w:lang w:val="bg-BG"/>
-        </w:rPr>
-        <w:t xml:space="preserve"> и полумара</w:t>
+        <w:t xml:space="preserve"> е мобилно приложение, създадено за да помогне на всички участници в Атинския маратон и полумара</w:t>
       </w:r>
       <w:r>
         <w:rPr>
@@ -4492,26 +4222,6 @@
         </w:rPr>
         <w:t>скорост, който помага на бегачите да измерват точното си време и да проследят своя прогрес.</w:t>
       </w:r>
-    </w:p>
-    <w:p>
-      <w:pPr>
-        <w:overflowPunct/>
-        <w:autoSpaceDE/>
-        <w:spacing w:line="240" w:lineRule="auto"/>
-        <w:ind w:leftChars="0" w:left="0" w:firstLineChars="0" w:firstLine="0"/>
-        <w:jc w:val="both"/>
-        <w:textDirection w:val="lrTb"/>
-        <w:textAlignment w:val="auto"/>
-        <w:outlineLvl w:val="9"/>
-        <w:rPr>
-          <w:rStyle w:val="af1"/>
-          <w:rFonts w:ascii="Times New Roman" w:hAnsi="Times New Roman"/>
-          <w:b w:val="0"/>
-          <w:bCs w:val="0"/>
-          <w:sz w:val="28"/>
-          <w:lang w:val="bg-BG"/>
-        </w:rPr>
-      </w:pPr>
     </w:p>
     <w:p>
       <w:pPr>
@@ -4522,7 +4232,7 @@
         </w:numPr>
         <w:overflowPunct/>
         <w:autoSpaceDE/>
-        <w:spacing w:line="240" w:lineRule="auto"/>
+        <w:spacing w:line="480" w:lineRule="auto"/>
         <w:ind w:leftChars="0" w:firstLineChars="0"/>
         <w:jc w:val="both"/>
         <w:textDirection w:val="lrTb"/>
@@ -4617,7 +4327,7 @@
       <w:pPr>
         <w:overflowPunct/>
         <w:autoSpaceDE/>
-        <w:spacing w:line="240" w:lineRule="auto"/>
+        <w:spacing w:line="480" w:lineRule="auto"/>
         <w:ind w:leftChars="0" w:left="0" w:firstLineChars="0" w:firstLine="0"/>
         <w:jc w:val="both"/>
         <w:textDirection w:val="lrTb"/>
@@ -4626,25 +4336,6 @@
         <w:rPr>
           <w:rStyle w:val="af1"/>
           <w:rFonts w:ascii="Times New Roman" w:hAnsi="Times New Roman"/>
-          <w:sz w:val="32"/>
-          <w:szCs w:val="26"/>
-          <w:lang w:val="bg-BG"/>
-        </w:rPr>
-      </w:pPr>
-    </w:p>
-    <w:p>
-      <w:pPr>
-        <w:overflowPunct/>
-        <w:autoSpaceDE/>
-        <w:spacing w:line="240" w:lineRule="auto"/>
-        <w:ind w:leftChars="0" w:left="0" w:firstLineChars="0" w:firstLine="0"/>
-        <w:jc w:val="both"/>
-        <w:textDirection w:val="lrTb"/>
-        <w:textAlignment w:val="auto"/>
-        <w:outlineLvl w:val="9"/>
-        <w:rPr>
-          <w:rStyle w:val="af1"/>
-          <w:rFonts w:ascii="Times New Roman" w:hAnsi="Times New Roman"/>
           <w:b w:val="0"/>
           <w:bCs w:val="0"/>
           <w:sz w:val="28"/>
@@ -4754,7 +4445,19 @@
           <w:sz w:val="28"/>
           <w:lang w:val="bg-BG"/>
         </w:rPr>
-        <w:t xml:space="preserve"> към маратона. Приложението предоставя и информация за предстоящите събития по време на маратона, както и други полезни ресурси, като актуална </w:t>
+        <w:t xml:space="preserve"> към маратона. Приложението предоставя и информация за предстоящите събития по време на маратона, както </w:t>
+      </w:r>
+      <w:r>
+        <w:rPr>
+          <w:rStyle w:val="af1"/>
+          <w:rFonts w:ascii="Times New Roman" w:hAnsi="Times New Roman"/>
+          <w:b w:val="0"/>
+          <w:bCs w:val="0"/>
+          <w:sz w:val="28"/>
+          <w:lang w:val="bg-BG"/>
+        </w:rPr>
+        <w:lastRenderedPageBreak/>
+        <w:t xml:space="preserve">и други полезни ресурси, като актуална </w:t>
       </w:r>
       <w:r>
         <w:rPr>
@@ -4846,46 +4549,6 @@
         </w:rPr>
         <w:t xml:space="preserve"> на радиото, както и достъп до социални медии.</w:t>
       </w:r>
-    </w:p>
-    <w:p>
-      <w:pPr>
-        <w:overflowPunct/>
-        <w:autoSpaceDE/>
-        <w:spacing w:line="240" w:lineRule="auto"/>
-        <w:ind w:leftChars="0" w:left="0" w:firstLineChars="0" w:firstLine="0"/>
-        <w:jc w:val="both"/>
-        <w:textDirection w:val="lrTb"/>
-        <w:textAlignment w:val="auto"/>
-        <w:outlineLvl w:val="9"/>
-        <w:rPr>
-          <w:rStyle w:val="af1"/>
-          <w:rFonts w:ascii="Times New Roman" w:hAnsi="Times New Roman"/>
-          <w:b w:val="0"/>
-          <w:bCs w:val="0"/>
-          <w:sz w:val="28"/>
-          <w:lang w:val="bg-BG"/>
-        </w:rPr>
-      </w:pPr>
-    </w:p>
-    <w:p>
-      <w:pPr>
-        <w:overflowPunct/>
-        <w:autoSpaceDE/>
-        <w:spacing w:line="240" w:lineRule="auto"/>
-        <w:ind w:leftChars="0" w:left="0" w:firstLineChars="0" w:firstLine="0"/>
-        <w:jc w:val="both"/>
-        <w:textDirection w:val="lrTb"/>
-        <w:textAlignment w:val="auto"/>
-        <w:outlineLvl w:val="9"/>
-        <w:rPr>
-          <w:rStyle w:val="af1"/>
-          <w:rFonts w:ascii="Times New Roman" w:hAnsi="Times New Roman"/>
-          <w:b w:val="0"/>
-          <w:bCs w:val="0"/>
-          <w:sz w:val="28"/>
-          <w:lang w:val="bg-BG"/>
-        </w:rPr>
-      </w:pPr>
     </w:p>
     <w:p>
       <w:pPr>
@@ -4896,7 +4559,7 @@
         </w:numPr>
         <w:overflowPunct/>
         <w:autoSpaceDE/>
-        <w:spacing w:line="240" w:lineRule="auto"/>
+        <w:spacing w:line="480" w:lineRule="auto"/>
         <w:ind w:leftChars="0" w:firstLineChars="0"/>
         <w:jc w:val="both"/>
         <w:textDirection w:val="lrTb"/>
@@ -4944,7 +4607,7 @@
       <w:pPr>
         <w:overflowPunct/>
         <w:autoSpaceDE/>
-        <w:spacing w:line="240" w:lineRule="auto"/>
+        <w:spacing w:line="480" w:lineRule="auto"/>
         <w:ind w:leftChars="0" w:left="0" w:firstLineChars="0" w:firstLine="0"/>
         <w:jc w:val="both"/>
         <w:textDirection w:val="lrTb"/>
@@ -4959,457 +4622,437 @@
           <w:lang w:val="bg-BG"/>
         </w:rPr>
       </w:pPr>
+      <w:proofErr w:type="spellStart"/>
+      <w:r>
+        <w:rPr>
+          <w:rStyle w:val="af1"/>
+          <w:rFonts w:ascii="Times New Roman" w:hAnsi="Times New Roman"/>
+          <w:b w:val="0"/>
+          <w:bCs w:val="0"/>
+          <w:sz w:val="28"/>
+          <w:lang w:val="bg-BG"/>
+        </w:rPr>
+        <w:t>RunCzech</w:t>
+      </w:r>
+      <w:proofErr w:type="spellEnd"/>
+      <w:r>
+        <w:rPr>
+          <w:rStyle w:val="af1"/>
+          <w:rFonts w:ascii="Times New Roman" w:hAnsi="Times New Roman"/>
+          <w:b w:val="0"/>
+          <w:bCs w:val="0"/>
+          <w:sz w:val="28"/>
+          <w:lang w:val="bg-BG"/>
+        </w:rPr>
+        <w:t xml:space="preserve"> </w:t>
+      </w:r>
+      <w:proofErr w:type="spellStart"/>
+      <w:r>
+        <w:rPr>
+          <w:rStyle w:val="af1"/>
+          <w:rFonts w:ascii="Times New Roman" w:hAnsi="Times New Roman"/>
+          <w:b w:val="0"/>
+          <w:bCs w:val="0"/>
+          <w:sz w:val="28"/>
+          <w:lang w:val="bg-BG"/>
+        </w:rPr>
+        <w:t>App</w:t>
+      </w:r>
+      <w:proofErr w:type="spellEnd"/>
+      <w:r>
+        <w:rPr>
+          <w:rStyle w:val="af1"/>
+          <w:rFonts w:ascii="Times New Roman" w:hAnsi="Times New Roman"/>
+          <w:b w:val="0"/>
+          <w:bCs w:val="0"/>
+          <w:sz w:val="28"/>
+          <w:lang w:val="bg-BG"/>
+        </w:rPr>
+        <w:t xml:space="preserve"> е мобилно приложение, създадено от компанията </w:t>
+      </w:r>
+      <w:proofErr w:type="spellStart"/>
+      <w:r>
+        <w:rPr>
+          <w:rStyle w:val="af1"/>
+          <w:rFonts w:ascii="Times New Roman" w:hAnsi="Times New Roman"/>
+          <w:b w:val="0"/>
+          <w:bCs w:val="0"/>
+          <w:sz w:val="28"/>
+          <w:lang w:val="bg-BG"/>
+        </w:rPr>
+        <w:t>RunCzech</w:t>
+      </w:r>
+      <w:proofErr w:type="spellEnd"/>
+      <w:r>
+        <w:rPr>
+          <w:rStyle w:val="af1"/>
+          <w:rFonts w:ascii="Times New Roman" w:hAnsi="Times New Roman"/>
+          <w:b w:val="0"/>
+          <w:bCs w:val="0"/>
+          <w:sz w:val="28"/>
+          <w:lang w:val="bg-BG"/>
+        </w:rPr>
+        <w:t xml:space="preserve">, за да подобри изпитанието на бегачите по централна Чехия. Приложението предлага пътеводител по </w:t>
+      </w:r>
+      <w:proofErr w:type="spellStart"/>
+      <w:r>
+        <w:rPr>
+          <w:rStyle w:val="af1"/>
+          <w:rFonts w:ascii="Times New Roman" w:hAnsi="Times New Roman"/>
+          <w:b w:val="0"/>
+          <w:bCs w:val="0"/>
+          <w:sz w:val="28"/>
+          <w:lang w:val="bg-BG"/>
+        </w:rPr>
+        <w:t>бегови</w:t>
+      </w:r>
+      <w:proofErr w:type="spellEnd"/>
+      <w:r>
+        <w:rPr>
+          <w:rStyle w:val="af1"/>
+          <w:rFonts w:ascii="Times New Roman" w:hAnsi="Times New Roman"/>
+          <w:b w:val="0"/>
+          <w:bCs w:val="0"/>
+          <w:sz w:val="28"/>
+          <w:lang w:val="bg-BG"/>
+        </w:rPr>
+        <w:t xml:space="preserve"> маршрути по централна Чехия, както и маркирани и немаркирани трасета за б</w:t>
+      </w:r>
+      <w:r>
+        <w:rPr>
+          <w:rStyle w:val="af1"/>
+          <w:rFonts w:ascii="Times New Roman" w:hAnsi="Times New Roman"/>
+          <w:b w:val="0"/>
+          <w:bCs w:val="0"/>
+          <w:sz w:val="28"/>
+          <w:lang w:val="bg-BG"/>
+        </w:rPr>
+        <w:t>я</w:t>
+      </w:r>
+      <w:r>
+        <w:rPr>
+          <w:rStyle w:val="af1"/>
+          <w:rFonts w:ascii="Times New Roman" w:hAnsi="Times New Roman"/>
+          <w:b w:val="0"/>
+          <w:bCs w:val="0"/>
+          <w:sz w:val="28"/>
+          <w:lang w:val="bg-BG"/>
+        </w:rPr>
+        <w:t>гане. Потребителите могат да планират своите маршрути, да използват маркираните трасета за б</w:t>
+      </w:r>
+      <w:r>
+        <w:rPr>
+          <w:rStyle w:val="af1"/>
+          <w:rFonts w:ascii="Times New Roman" w:hAnsi="Times New Roman"/>
+          <w:b w:val="0"/>
+          <w:bCs w:val="0"/>
+          <w:sz w:val="28"/>
+          <w:lang w:val="bg-BG"/>
+        </w:rPr>
+        <w:t>я</w:t>
+      </w:r>
+      <w:r>
+        <w:rPr>
+          <w:rStyle w:val="af1"/>
+          <w:rFonts w:ascii="Times New Roman" w:hAnsi="Times New Roman"/>
+          <w:b w:val="0"/>
+          <w:bCs w:val="0"/>
+          <w:sz w:val="28"/>
+          <w:lang w:val="bg-BG"/>
+        </w:rPr>
+        <w:t xml:space="preserve">гане, да проследяват своите </w:t>
+      </w:r>
+      <w:proofErr w:type="spellStart"/>
+      <w:r>
+        <w:rPr>
+          <w:rStyle w:val="af1"/>
+          <w:rFonts w:ascii="Times New Roman" w:hAnsi="Times New Roman"/>
+          <w:b w:val="0"/>
+          <w:bCs w:val="0"/>
+          <w:sz w:val="28"/>
+          <w:lang w:val="bg-BG"/>
+        </w:rPr>
+        <w:t>бегови</w:t>
+      </w:r>
+      <w:proofErr w:type="spellEnd"/>
+      <w:r>
+        <w:rPr>
+          <w:rStyle w:val="af1"/>
+          <w:rFonts w:ascii="Times New Roman" w:hAnsi="Times New Roman"/>
+          <w:b w:val="0"/>
+          <w:bCs w:val="0"/>
+          <w:sz w:val="28"/>
+          <w:lang w:val="bg-BG"/>
+        </w:rPr>
+        <w:t xml:space="preserve"> </w:t>
+      </w:r>
+      <w:proofErr w:type="spellStart"/>
+      <w:r>
+        <w:rPr>
+          <w:rStyle w:val="af1"/>
+          <w:rFonts w:ascii="Times New Roman" w:hAnsi="Times New Roman"/>
+          <w:b w:val="0"/>
+          <w:bCs w:val="0"/>
+          <w:sz w:val="28"/>
+          <w:lang w:val="bg-BG"/>
+        </w:rPr>
+        <w:t>прогреси</w:t>
+      </w:r>
+      <w:proofErr w:type="spellEnd"/>
+      <w:r>
+        <w:rPr>
+          <w:rStyle w:val="af1"/>
+          <w:rFonts w:ascii="Times New Roman" w:hAnsi="Times New Roman"/>
+          <w:b w:val="0"/>
+          <w:bCs w:val="0"/>
+          <w:sz w:val="28"/>
+          <w:lang w:val="bg-BG"/>
+        </w:rPr>
+        <w:t xml:space="preserve"> и дори да видят своите лични </w:t>
+      </w:r>
+      <w:r>
+        <w:rPr>
+          <w:rStyle w:val="af1"/>
+          <w:rFonts w:ascii="Times New Roman" w:hAnsi="Times New Roman"/>
+          <w:b w:val="0"/>
+          <w:bCs w:val="0"/>
+          <w:sz w:val="28"/>
+          <w:lang w:val="bg-BG"/>
+        </w:rPr>
+        <w:t>п</w:t>
+      </w:r>
+      <w:r>
+        <w:rPr>
+          <w:rStyle w:val="af1"/>
+          <w:rFonts w:ascii="Times New Roman" w:hAnsi="Times New Roman"/>
+          <w:b w:val="0"/>
+          <w:bCs w:val="0"/>
+          <w:sz w:val="28"/>
+          <w:lang w:val="bg-BG"/>
+        </w:rPr>
+        <w:t>остижения. Приложението осигурява точна информация за всеки маршрут, като показва дължината на маршрута, превозно средство</w:t>
+      </w:r>
+      <w:r>
+        <w:rPr>
+          <w:rStyle w:val="af1"/>
+          <w:rFonts w:ascii="Times New Roman" w:hAnsi="Times New Roman"/>
+          <w:b w:val="0"/>
+          <w:bCs w:val="0"/>
+          <w:sz w:val="28"/>
+          <w:lang w:val="bg-BG"/>
+        </w:rPr>
+        <w:t xml:space="preserve"> </w:t>
+      </w:r>
+      <w:r>
+        <w:rPr>
+          <w:rStyle w:val="af1"/>
+          <w:rFonts w:ascii="Times New Roman" w:hAnsi="Times New Roman"/>
+          <w:b w:val="0"/>
+          <w:bCs w:val="0"/>
+          <w:sz w:val="28"/>
+          <w:lang w:val="bg-BG"/>
+        </w:rPr>
+        <w:t>както и интересни точки на маршрута. Приложението може да се свърже с други приложения за спорт и да помогне да поддържа</w:t>
+      </w:r>
+      <w:r>
+        <w:rPr>
+          <w:rStyle w:val="af1"/>
+          <w:rFonts w:ascii="Times New Roman" w:hAnsi="Times New Roman"/>
+          <w:b w:val="0"/>
+          <w:bCs w:val="0"/>
+          <w:sz w:val="28"/>
+          <w:lang w:val="bg-BG"/>
+        </w:rPr>
+        <w:t>нето на</w:t>
+      </w:r>
+      <w:r>
+        <w:rPr>
+          <w:rStyle w:val="af1"/>
+          <w:rFonts w:ascii="Times New Roman" w:hAnsi="Times New Roman"/>
+          <w:b w:val="0"/>
+          <w:bCs w:val="0"/>
+          <w:sz w:val="28"/>
+          <w:lang w:val="bg-BG"/>
+        </w:rPr>
+        <w:t xml:space="preserve"> профила за б</w:t>
+      </w:r>
+      <w:r>
+        <w:rPr>
+          <w:rStyle w:val="af1"/>
+          <w:rFonts w:ascii="Times New Roman" w:hAnsi="Times New Roman"/>
+          <w:b w:val="0"/>
+          <w:bCs w:val="0"/>
+          <w:sz w:val="28"/>
+          <w:lang w:val="bg-BG"/>
+        </w:rPr>
+        <w:t>я</w:t>
+      </w:r>
+      <w:r>
+        <w:rPr>
+          <w:rStyle w:val="af1"/>
+          <w:rFonts w:ascii="Times New Roman" w:hAnsi="Times New Roman"/>
+          <w:b w:val="0"/>
+          <w:bCs w:val="0"/>
+          <w:sz w:val="28"/>
+          <w:lang w:val="bg-BG"/>
+        </w:rPr>
+        <w:t xml:space="preserve">гане. В приложението има и карта на </w:t>
+      </w:r>
+      <w:proofErr w:type="spellStart"/>
+      <w:r>
+        <w:rPr>
+          <w:rStyle w:val="af1"/>
+          <w:rFonts w:ascii="Times New Roman" w:hAnsi="Times New Roman"/>
+          <w:b w:val="0"/>
+          <w:bCs w:val="0"/>
+          <w:sz w:val="28"/>
+          <w:lang w:val="bg-BG"/>
+        </w:rPr>
+        <w:t>беговите</w:t>
+      </w:r>
+      <w:proofErr w:type="spellEnd"/>
+      <w:r>
+        <w:rPr>
+          <w:rStyle w:val="af1"/>
+          <w:rFonts w:ascii="Times New Roman" w:hAnsi="Times New Roman"/>
+          <w:b w:val="0"/>
+          <w:bCs w:val="0"/>
+          <w:sz w:val="28"/>
+          <w:lang w:val="bg-BG"/>
+        </w:rPr>
+        <w:t xml:space="preserve"> маршрути в Чехия, която показва всички маркирани пътища и </w:t>
+      </w:r>
+      <w:proofErr w:type="spellStart"/>
+      <w:r>
+        <w:rPr>
+          <w:rStyle w:val="af1"/>
+          <w:rFonts w:ascii="Times New Roman" w:hAnsi="Times New Roman"/>
+          <w:b w:val="0"/>
+          <w:bCs w:val="0"/>
+          <w:sz w:val="28"/>
+          <w:lang w:val="bg-BG"/>
+        </w:rPr>
+        <w:t>актуалнат</w:t>
+      </w:r>
+      <w:r>
+        <w:rPr>
+          <w:rStyle w:val="af1"/>
+          <w:rFonts w:ascii="Times New Roman" w:hAnsi="Times New Roman"/>
+          <w:b w:val="0"/>
+          <w:bCs w:val="0"/>
+          <w:sz w:val="28"/>
+          <w:lang w:val="bg-BG"/>
+        </w:rPr>
+        <w:t>о</w:t>
+      </w:r>
+      <w:proofErr w:type="spellEnd"/>
+      <w:r>
+        <w:rPr>
+          <w:rStyle w:val="af1"/>
+          <w:rFonts w:ascii="Times New Roman" w:hAnsi="Times New Roman"/>
+          <w:b w:val="0"/>
+          <w:bCs w:val="0"/>
+          <w:sz w:val="28"/>
+          <w:lang w:val="bg-BG"/>
+        </w:rPr>
+        <w:t xml:space="preserve"> трас</w:t>
+      </w:r>
+      <w:r>
+        <w:rPr>
+          <w:rStyle w:val="af1"/>
+          <w:rFonts w:ascii="Times New Roman" w:hAnsi="Times New Roman"/>
+          <w:b w:val="0"/>
+          <w:bCs w:val="0"/>
+          <w:sz w:val="28"/>
+          <w:lang w:val="bg-BG"/>
+        </w:rPr>
+        <w:t>е</w:t>
+      </w:r>
+      <w:r>
+        <w:rPr>
+          <w:rStyle w:val="af1"/>
+          <w:rFonts w:ascii="Times New Roman" w:hAnsi="Times New Roman"/>
+          <w:b w:val="0"/>
+          <w:bCs w:val="0"/>
+          <w:sz w:val="28"/>
+          <w:lang w:val="bg-BG"/>
+        </w:rPr>
+        <w:t xml:space="preserve"> за б</w:t>
+      </w:r>
+      <w:r>
+        <w:rPr>
+          <w:rStyle w:val="af1"/>
+          <w:rFonts w:ascii="Times New Roman" w:hAnsi="Times New Roman"/>
+          <w:b w:val="0"/>
+          <w:bCs w:val="0"/>
+          <w:sz w:val="28"/>
+          <w:lang w:val="bg-BG"/>
+        </w:rPr>
+        <w:t>я</w:t>
+      </w:r>
+      <w:r>
+        <w:rPr>
+          <w:rStyle w:val="af1"/>
+          <w:rFonts w:ascii="Times New Roman" w:hAnsi="Times New Roman"/>
+          <w:b w:val="0"/>
+          <w:bCs w:val="0"/>
+          <w:sz w:val="28"/>
+          <w:lang w:val="bg-BG"/>
+        </w:rPr>
+        <w:t xml:space="preserve">гане. Край това, приложението предлага и информация за разни събития </w:t>
+      </w:r>
+      <w:r>
+        <w:rPr>
+          <w:rStyle w:val="af1"/>
+          <w:rFonts w:ascii="Times New Roman" w:hAnsi="Times New Roman"/>
+          <w:b w:val="0"/>
+          <w:bCs w:val="0"/>
+          <w:sz w:val="28"/>
+          <w:lang w:val="bg-BG"/>
+        </w:rPr>
+        <w:t>в</w:t>
+      </w:r>
+      <w:r>
+        <w:rPr>
+          <w:rStyle w:val="af1"/>
+          <w:rFonts w:ascii="Times New Roman" w:hAnsi="Times New Roman"/>
+          <w:b w:val="0"/>
+          <w:bCs w:val="0"/>
+          <w:sz w:val="28"/>
+          <w:lang w:val="bg-BG"/>
+        </w:rPr>
+        <w:t xml:space="preserve"> централна Чехия, както и различни връзки към други </w:t>
+      </w:r>
+      <w:proofErr w:type="spellStart"/>
+      <w:r>
+        <w:rPr>
+          <w:rStyle w:val="af1"/>
+          <w:rFonts w:ascii="Times New Roman" w:hAnsi="Times New Roman"/>
+          <w:b w:val="0"/>
+          <w:bCs w:val="0"/>
+          <w:sz w:val="28"/>
+          <w:lang w:val="bg-BG"/>
+        </w:rPr>
+        <w:t>бегови</w:t>
+      </w:r>
+      <w:proofErr w:type="spellEnd"/>
+      <w:r>
+        <w:rPr>
+          <w:rStyle w:val="af1"/>
+          <w:rFonts w:ascii="Times New Roman" w:hAnsi="Times New Roman"/>
+          <w:b w:val="0"/>
+          <w:bCs w:val="0"/>
+          <w:sz w:val="28"/>
+          <w:lang w:val="bg-BG"/>
+        </w:rPr>
+        <w:t xml:space="preserve"> приложения.</w:t>
+      </w:r>
     </w:p>
     <w:p>
       <w:pPr>
         <w:overflowPunct/>
         <w:autoSpaceDE/>
-        <w:spacing w:line="240" w:lineRule="auto"/>
-        <w:ind w:leftChars="0" w:left="0" w:firstLineChars="0" w:firstLine="0"/>
-        <w:jc w:val="both"/>
-        <w:textDirection w:val="lrTb"/>
-        <w:textAlignment w:val="auto"/>
-        <w:outlineLvl w:val="9"/>
-        <w:rPr>
-          <w:rStyle w:val="af1"/>
-          <w:rFonts w:ascii="Times New Roman" w:hAnsi="Times New Roman"/>
-          <w:b w:val="0"/>
-          <w:bCs w:val="0"/>
-          <w:sz w:val="28"/>
-          <w:lang w:val="bg-BG"/>
-        </w:rPr>
-      </w:pPr>
-      <w:proofErr w:type="spellStart"/>
-      <w:r>
-        <w:rPr>
-          <w:rStyle w:val="af1"/>
-          <w:rFonts w:ascii="Times New Roman" w:hAnsi="Times New Roman"/>
-          <w:b w:val="0"/>
-          <w:bCs w:val="0"/>
-          <w:sz w:val="28"/>
-          <w:lang w:val="bg-BG"/>
-        </w:rPr>
-        <w:t>RunCzech</w:t>
-      </w:r>
-      <w:proofErr w:type="spellEnd"/>
-      <w:r>
-        <w:rPr>
-          <w:rStyle w:val="af1"/>
-          <w:rFonts w:ascii="Times New Roman" w:hAnsi="Times New Roman"/>
-          <w:b w:val="0"/>
-          <w:bCs w:val="0"/>
-          <w:sz w:val="28"/>
-          <w:lang w:val="bg-BG"/>
-        </w:rPr>
-        <w:t xml:space="preserve"> </w:t>
-      </w:r>
-      <w:proofErr w:type="spellStart"/>
-      <w:r>
-        <w:rPr>
-          <w:rStyle w:val="af1"/>
-          <w:rFonts w:ascii="Times New Roman" w:hAnsi="Times New Roman"/>
-          <w:b w:val="0"/>
-          <w:bCs w:val="0"/>
-          <w:sz w:val="28"/>
-          <w:lang w:val="bg-BG"/>
-        </w:rPr>
-        <w:t>App</w:t>
-      </w:r>
-      <w:proofErr w:type="spellEnd"/>
-      <w:r>
-        <w:rPr>
-          <w:rStyle w:val="af1"/>
-          <w:rFonts w:ascii="Times New Roman" w:hAnsi="Times New Roman"/>
-          <w:b w:val="0"/>
-          <w:bCs w:val="0"/>
-          <w:sz w:val="28"/>
-          <w:lang w:val="bg-BG"/>
-        </w:rPr>
-        <w:t xml:space="preserve"> е мобилно приложение, създадено от компанията </w:t>
-      </w:r>
-      <w:proofErr w:type="spellStart"/>
-      <w:r>
-        <w:rPr>
-          <w:rStyle w:val="af1"/>
-          <w:rFonts w:ascii="Times New Roman" w:hAnsi="Times New Roman"/>
-          <w:b w:val="0"/>
-          <w:bCs w:val="0"/>
-          <w:sz w:val="28"/>
-          <w:lang w:val="bg-BG"/>
-        </w:rPr>
-        <w:t>RunCzech</w:t>
-      </w:r>
-      <w:proofErr w:type="spellEnd"/>
-      <w:r>
-        <w:rPr>
-          <w:rStyle w:val="af1"/>
-          <w:rFonts w:ascii="Times New Roman" w:hAnsi="Times New Roman"/>
-          <w:b w:val="0"/>
-          <w:bCs w:val="0"/>
-          <w:sz w:val="28"/>
-          <w:lang w:val="bg-BG"/>
-        </w:rPr>
-        <w:t xml:space="preserve">, за да подобри изпитанието на бегачите по централна Чехия. Приложението предлага пътеводител по </w:t>
-      </w:r>
-      <w:proofErr w:type="spellStart"/>
-      <w:r>
-        <w:rPr>
-          <w:rStyle w:val="af1"/>
-          <w:rFonts w:ascii="Times New Roman" w:hAnsi="Times New Roman"/>
-          <w:b w:val="0"/>
-          <w:bCs w:val="0"/>
-          <w:sz w:val="28"/>
-          <w:lang w:val="bg-BG"/>
-        </w:rPr>
-        <w:t>бегови</w:t>
-      </w:r>
-      <w:proofErr w:type="spellEnd"/>
-      <w:r>
-        <w:rPr>
-          <w:rStyle w:val="af1"/>
-          <w:rFonts w:ascii="Times New Roman" w:hAnsi="Times New Roman"/>
-          <w:b w:val="0"/>
-          <w:bCs w:val="0"/>
-          <w:sz w:val="28"/>
-          <w:lang w:val="bg-BG"/>
-        </w:rPr>
-        <w:t xml:space="preserve"> маршрути по централна Чехия, както и маркирани и немаркирани трасета за б</w:t>
-      </w:r>
-      <w:r>
-        <w:rPr>
-          <w:rStyle w:val="af1"/>
-          <w:rFonts w:ascii="Times New Roman" w:hAnsi="Times New Roman"/>
-          <w:b w:val="0"/>
-          <w:bCs w:val="0"/>
-          <w:sz w:val="28"/>
-          <w:lang w:val="bg-BG"/>
-        </w:rPr>
-        <w:t>я</w:t>
-      </w:r>
-      <w:r>
-        <w:rPr>
-          <w:rStyle w:val="af1"/>
-          <w:rFonts w:ascii="Times New Roman" w:hAnsi="Times New Roman"/>
-          <w:b w:val="0"/>
-          <w:bCs w:val="0"/>
-          <w:sz w:val="28"/>
-          <w:lang w:val="bg-BG"/>
-        </w:rPr>
-        <w:t>гане. Потребителите могат да планират своите маршрути, да използват маркираните трасета за б</w:t>
-      </w:r>
-      <w:r>
-        <w:rPr>
-          <w:rStyle w:val="af1"/>
-          <w:rFonts w:ascii="Times New Roman" w:hAnsi="Times New Roman"/>
-          <w:b w:val="0"/>
-          <w:bCs w:val="0"/>
-          <w:sz w:val="28"/>
-          <w:lang w:val="bg-BG"/>
-        </w:rPr>
-        <w:t>я</w:t>
-      </w:r>
-      <w:r>
-        <w:rPr>
-          <w:rStyle w:val="af1"/>
-          <w:rFonts w:ascii="Times New Roman" w:hAnsi="Times New Roman"/>
-          <w:b w:val="0"/>
-          <w:bCs w:val="0"/>
-          <w:sz w:val="28"/>
-          <w:lang w:val="bg-BG"/>
-        </w:rPr>
-        <w:t xml:space="preserve">гане, да проследяват своите </w:t>
-      </w:r>
-      <w:proofErr w:type="spellStart"/>
-      <w:r>
-        <w:rPr>
-          <w:rStyle w:val="af1"/>
-          <w:rFonts w:ascii="Times New Roman" w:hAnsi="Times New Roman"/>
-          <w:b w:val="0"/>
-          <w:bCs w:val="0"/>
-          <w:sz w:val="28"/>
-          <w:lang w:val="bg-BG"/>
-        </w:rPr>
-        <w:t>бегови</w:t>
-      </w:r>
-      <w:proofErr w:type="spellEnd"/>
-      <w:r>
-        <w:rPr>
-          <w:rStyle w:val="af1"/>
-          <w:rFonts w:ascii="Times New Roman" w:hAnsi="Times New Roman"/>
-          <w:b w:val="0"/>
-          <w:bCs w:val="0"/>
-          <w:sz w:val="28"/>
-          <w:lang w:val="bg-BG"/>
-        </w:rPr>
-        <w:t xml:space="preserve"> </w:t>
-      </w:r>
-      <w:proofErr w:type="spellStart"/>
-      <w:r>
-        <w:rPr>
-          <w:rStyle w:val="af1"/>
-          <w:rFonts w:ascii="Times New Roman" w:hAnsi="Times New Roman"/>
-          <w:b w:val="0"/>
-          <w:bCs w:val="0"/>
-          <w:sz w:val="28"/>
-          <w:lang w:val="bg-BG"/>
-        </w:rPr>
-        <w:t>прогреси</w:t>
-      </w:r>
-      <w:proofErr w:type="spellEnd"/>
-      <w:r>
-        <w:rPr>
-          <w:rStyle w:val="af1"/>
-          <w:rFonts w:ascii="Times New Roman" w:hAnsi="Times New Roman"/>
-          <w:b w:val="0"/>
-          <w:bCs w:val="0"/>
-          <w:sz w:val="28"/>
-          <w:lang w:val="bg-BG"/>
-        </w:rPr>
-        <w:t xml:space="preserve"> и дори да видят своите лични </w:t>
-      </w:r>
-      <w:r>
-        <w:rPr>
-          <w:rStyle w:val="af1"/>
-          <w:rFonts w:ascii="Times New Roman" w:hAnsi="Times New Roman"/>
-          <w:b w:val="0"/>
-          <w:bCs w:val="0"/>
-          <w:sz w:val="28"/>
-          <w:lang w:val="bg-BG"/>
-        </w:rPr>
-        <w:t>п</w:t>
-      </w:r>
-      <w:r>
-        <w:rPr>
-          <w:rStyle w:val="af1"/>
-          <w:rFonts w:ascii="Times New Roman" w:hAnsi="Times New Roman"/>
-          <w:b w:val="0"/>
-          <w:bCs w:val="0"/>
-          <w:sz w:val="28"/>
-          <w:lang w:val="bg-BG"/>
-        </w:rPr>
-        <w:t>остижения. Приложението осигурява точна информация за всеки маршрут, като показва дължината на маршрута, превозно средство</w:t>
-      </w:r>
-      <w:r>
-        <w:rPr>
-          <w:rStyle w:val="af1"/>
-          <w:rFonts w:ascii="Times New Roman" w:hAnsi="Times New Roman"/>
-          <w:b w:val="0"/>
-          <w:bCs w:val="0"/>
-          <w:sz w:val="28"/>
-          <w:lang w:val="bg-BG"/>
-        </w:rPr>
-        <w:t xml:space="preserve"> </w:t>
-      </w:r>
-      <w:r>
-        <w:rPr>
-          <w:rStyle w:val="af1"/>
-          <w:rFonts w:ascii="Times New Roman" w:hAnsi="Times New Roman"/>
-          <w:b w:val="0"/>
-          <w:bCs w:val="0"/>
-          <w:sz w:val="28"/>
-          <w:lang w:val="bg-BG"/>
-        </w:rPr>
-        <w:t>както и интересни точки на маршрута. Приложението може да се свърже с други приложения за спорт и да помогне да поддържа</w:t>
-      </w:r>
-      <w:r>
-        <w:rPr>
-          <w:rStyle w:val="af1"/>
-          <w:rFonts w:ascii="Times New Roman" w:hAnsi="Times New Roman"/>
-          <w:b w:val="0"/>
-          <w:bCs w:val="0"/>
-          <w:sz w:val="28"/>
-          <w:lang w:val="bg-BG"/>
-        </w:rPr>
-        <w:t>нето на</w:t>
-      </w:r>
-      <w:r>
-        <w:rPr>
-          <w:rStyle w:val="af1"/>
-          <w:rFonts w:ascii="Times New Roman" w:hAnsi="Times New Roman"/>
-          <w:b w:val="0"/>
-          <w:bCs w:val="0"/>
-          <w:sz w:val="28"/>
-          <w:lang w:val="bg-BG"/>
-        </w:rPr>
-        <w:t xml:space="preserve"> профила за б</w:t>
-      </w:r>
-      <w:r>
-        <w:rPr>
-          <w:rStyle w:val="af1"/>
-          <w:rFonts w:ascii="Times New Roman" w:hAnsi="Times New Roman"/>
-          <w:b w:val="0"/>
-          <w:bCs w:val="0"/>
-          <w:sz w:val="28"/>
-          <w:lang w:val="bg-BG"/>
-        </w:rPr>
-        <w:t>я</w:t>
-      </w:r>
-      <w:r>
-        <w:rPr>
-          <w:rStyle w:val="af1"/>
-          <w:rFonts w:ascii="Times New Roman" w:hAnsi="Times New Roman"/>
-          <w:b w:val="0"/>
-          <w:bCs w:val="0"/>
-          <w:sz w:val="28"/>
-          <w:lang w:val="bg-BG"/>
-        </w:rPr>
-        <w:t xml:space="preserve">гане. В приложението има и карта на </w:t>
-      </w:r>
-      <w:proofErr w:type="spellStart"/>
-      <w:r>
-        <w:rPr>
-          <w:rStyle w:val="af1"/>
-          <w:rFonts w:ascii="Times New Roman" w:hAnsi="Times New Roman"/>
-          <w:b w:val="0"/>
-          <w:bCs w:val="0"/>
-          <w:sz w:val="28"/>
-          <w:lang w:val="bg-BG"/>
-        </w:rPr>
-        <w:t>беговите</w:t>
-      </w:r>
-      <w:proofErr w:type="spellEnd"/>
-      <w:r>
-        <w:rPr>
-          <w:rStyle w:val="af1"/>
-          <w:rFonts w:ascii="Times New Roman" w:hAnsi="Times New Roman"/>
-          <w:b w:val="0"/>
-          <w:bCs w:val="0"/>
-          <w:sz w:val="28"/>
-          <w:lang w:val="bg-BG"/>
-        </w:rPr>
-        <w:t xml:space="preserve"> маршрути в Чехия, която показва всички маркирани пътища и </w:t>
-      </w:r>
-      <w:proofErr w:type="spellStart"/>
-      <w:r>
-        <w:rPr>
-          <w:rStyle w:val="af1"/>
-          <w:rFonts w:ascii="Times New Roman" w:hAnsi="Times New Roman"/>
-          <w:b w:val="0"/>
-          <w:bCs w:val="0"/>
-          <w:sz w:val="28"/>
-          <w:lang w:val="bg-BG"/>
-        </w:rPr>
-        <w:t>актуалнат</w:t>
-      </w:r>
-      <w:r>
-        <w:rPr>
-          <w:rStyle w:val="af1"/>
-          <w:rFonts w:ascii="Times New Roman" w:hAnsi="Times New Roman"/>
-          <w:b w:val="0"/>
-          <w:bCs w:val="0"/>
-          <w:sz w:val="28"/>
-          <w:lang w:val="bg-BG"/>
-        </w:rPr>
-        <w:t>о</w:t>
-      </w:r>
-      <w:proofErr w:type="spellEnd"/>
-      <w:r>
-        <w:rPr>
-          <w:rStyle w:val="af1"/>
-          <w:rFonts w:ascii="Times New Roman" w:hAnsi="Times New Roman"/>
-          <w:b w:val="0"/>
-          <w:bCs w:val="0"/>
-          <w:sz w:val="28"/>
-          <w:lang w:val="bg-BG"/>
-        </w:rPr>
-        <w:t xml:space="preserve"> трас</w:t>
-      </w:r>
-      <w:r>
-        <w:rPr>
-          <w:rStyle w:val="af1"/>
-          <w:rFonts w:ascii="Times New Roman" w:hAnsi="Times New Roman"/>
-          <w:b w:val="0"/>
-          <w:bCs w:val="0"/>
-          <w:sz w:val="28"/>
-          <w:lang w:val="bg-BG"/>
-        </w:rPr>
-        <w:t>е</w:t>
-      </w:r>
-      <w:r>
-        <w:rPr>
-          <w:rStyle w:val="af1"/>
-          <w:rFonts w:ascii="Times New Roman" w:hAnsi="Times New Roman"/>
-          <w:b w:val="0"/>
-          <w:bCs w:val="0"/>
-          <w:sz w:val="28"/>
-          <w:lang w:val="bg-BG"/>
-        </w:rPr>
-        <w:t xml:space="preserve"> за б</w:t>
-      </w:r>
-      <w:r>
-        <w:rPr>
-          <w:rStyle w:val="af1"/>
-          <w:rFonts w:ascii="Times New Roman" w:hAnsi="Times New Roman"/>
-          <w:b w:val="0"/>
-          <w:bCs w:val="0"/>
-          <w:sz w:val="28"/>
-          <w:lang w:val="bg-BG"/>
-        </w:rPr>
-        <w:t>я</w:t>
-      </w:r>
-      <w:r>
-        <w:rPr>
-          <w:rStyle w:val="af1"/>
-          <w:rFonts w:ascii="Times New Roman" w:hAnsi="Times New Roman"/>
-          <w:b w:val="0"/>
-          <w:bCs w:val="0"/>
-          <w:sz w:val="28"/>
-          <w:lang w:val="bg-BG"/>
-        </w:rPr>
-        <w:t xml:space="preserve">гане. Край това, приложението предлага и информация за разни събития </w:t>
-      </w:r>
-      <w:r>
-        <w:rPr>
-          <w:rStyle w:val="af1"/>
-          <w:rFonts w:ascii="Times New Roman" w:hAnsi="Times New Roman"/>
-          <w:b w:val="0"/>
-          <w:bCs w:val="0"/>
-          <w:sz w:val="28"/>
-          <w:lang w:val="bg-BG"/>
-        </w:rPr>
-        <w:t>в</w:t>
-      </w:r>
-      <w:r>
-        <w:rPr>
-          <w:rStyle w:val="af1"/>
-          <w:rFonts w:ascii="Times New Roman" w:hAnsi="Times New Roman"/>
-          <w:b w:val="0"/>
-          <w:bCs w:val="0"/>
-          <w:sz w:val="28"/>
-          <w:lang w:val="bg-BG"/>
-        </w:rPr>
-        <w:t xml:space="preserve"> централна Чехия, както и различни връзки към други </w:t>
-      </w:r>
-      <w:proofErr w:type="spellStart"/>
-      <w:r>
-        <w:rPr>
-          <w:rStyle w:val="af1"/>
-          <w:rFonts w:ascii="Times New Roman" w:hAnsi="Times New Roman"/>
-          <w:b w:val="0"/>
-          <w:bCs w:val="0"/>
-          <w:sz w:val="28"/>
-          <w:lang w:val="bg-BG"/>
-        </w:rPr>
-        <w:t>бегови</w:t>
-      </w:r>
-      <w:proofErr w:type="spellEnd"/>
-      <w:r>
-        <w:rPr>
-          <w:rStyle w:val="af1"/>
-          <w:rFonts w:ascii="Times New Roman" w:hAnsi="Times New Roman"/>
-          <w:b w:val="0"/>
-          <w:bCs w:val="0"/>
-          <w:sz w:val="28"/>
-          <w:lang w:val="bg-BG"/>
-        </w:rPr>
-        <w:t xml:space="preserve"> приложения.</w:t>
-      </w:r>
-    </w:p>
-    <w:p>
-      <w:pPr>
-        <w:overflowPunct/>
-        <w:autoSpaceDE/>
-        <w:spacing w:line="240" w:lineRule="auto"/>
+        <w:spacing w:line="480" w:lineRule="auto"/>
         <w:ind w:leftChars="0" w:left="0" w:firstLineChars="0" w:firstLine="0"/>
         <w:jc w:val="both"/>
         <w:textDirection w:val="lrTb"/>
@@ -5434,7 +5077,7 @@
         </w:numPr>
         <w:overflowPunct/>
         <w:autoSpaceDE/>
-        <w:spacing w:line="240" w:lineRule="auto"/>
+        <w:spacing w:line="480" w:lineRule="auto"/>
         <w:ind w:leftChars="0" w:firstLineChars="0"/>
         <w:jc w:val="both"/>
         <w:textDirection w:val="lrTb"/>
@@ -5455,6 +5098,7 @@
           <w:szCs w:val="26"/>
           <w:lang w:val="bg-BG"/>
         </w:rPr>
+        <w:lastRenderedPageBreak/>
         <w:t xml:space="preserve">Изграждане на </w:t>
       </w:r>
       <w:r>
@@ -5481,7 +5125,7 @@
       <w:pPr>
         <w:overflowPunct/>
         <w:autoSpaceDE/>
-        <w:spacing w:line="240" w:lineRule="auto"/>
+        <w:spacing w:line="480" w:lineRule="auto"/>
         <w:ind w:leftChars="0" w:left="0" w:firstLineChars="0" w:firstLine="0"/>
         <w:jc w:val="both"/>
         <w:textDirection w:val="lrTb"/>
@@ -5496,26 +5140,6 @@
           <w:lang w:val="bg-BG"/>
         </w:rPr>
       </w:pPr>
-    </w:p>
-    <w:p>
-      <w:pPr>
-        <w:overflowPunct/>
-        <w:autoSpaceDE/>
-        <w:spacing w:line="240" w:lineRule="auto"/>
-        <w:ind w:leftChars="0" w:left="0" w:firstLineChars="0" w:firstLine="0"/>
-        <w:jc w:val="both"/>
-        <w:textDirection w:val="lrTb"/>
-        <w:textAlignment w:val="auto"/>
-        <w:outlineLvl w:val="9"/>
-        <w:rPr>
-          <w:rStyle w:val="af1"/>
-          <w:rFonts w:ascii="Times New Roman" w:hAnsi="Times New Roman"/>
-          <w:b w:val="0"/>
-          <w:bCs w:val="0"/>
-          <w:sz w:val="28"/>
-          <w:lang w:val="bg-BG"/>
-        </w:rPr>
-      </w:pPr>
       <w:r>
         <w:rPr>
           <w:rStyle w:val="af1"/>
@@ -5548,26 +5172,6 @@
         </w:rPr>
         <w:t>мобилно приложение са:</w:t>
       </w:r>
-    </w:p>
-    <w:p>
-      <w:pPr>
-        <w:overflowPunct/>
-        <w:autoSpaceDE/>
-        <w:spacing w:line="240" w:lineRule="auto"/>
-        <w:ind w:leftChars="0" w:left="0" w:firstLineChars="0" w:firstLine="0"/>
-        <w:jc w:val="both"/>
-        <w:textDirection w:val="lrTb"/>
-        <w:textAlignment w:val="auto"/>
-        <w:outlineLvl w:val="9"/>
-        <w:rPr>
-          <w:rStyle w:val="af1"/>
-          <w:rFonts w:ascii="Times New Roman" w:hAnsi="Times New Roman"/>
-          <w:b w:val="0"/>
-          <w:bCs w:val="0"/>
-          <w:sz w:val="28"/>
-          <w:lang w:val="bg-BG"/>
-        </w:rPr>
-      </w:pPr>
     </w:p>
     <w:p>
       <w:pPr>
@@ -5578,7 +5182,7 @@
         </w:numPr>
         <w:overflowPunct/>
         <w:autoSpaceDE/>
-        <w:spacing w:line="240" w:lineRule="auto"/>
+        <w:spacing w:line="480" w:lineRule="auto"/>
         <w:ind w:leftChars="0" w:firstLineChars="0"/>
         <w:jc w:val="both"/>
         <w:textDirection w:val="lrTb"/>
@@ -5614,7 +5218,7 @@
         </w:numPr>
         <w:overflowPunct/>
         <w:autoSpaceDE/>
-        <w:spacing w:line="240" w:lineRule="auto"/>
+        <w:spacing w:line="480" w:lineRule="auto"/>
         <w:ind w:leftChars="0" w:firstLineChars="0"/>
         <w:jc w:val="both"/>
         <w:textDirection w:val="lrTb"/>
@@ -5650,7 +5254,7 @@
         </w:numPr>
         <w:overflowPunct/>
         <w:autoSpaceDE/>
-        <w:spacing w:line="240" w:lineRule="auto"/>
+        <w:spacing w:line="480" w:lineRule="auto"/>
         <w:ind w:leftChars="0" w:firstLineChars="0"/>
         <w:jc w:val="both"/>
         <w:textDirection w:val="lrTb"/>
@@ -5686,7 +5290,7 @@
         </w:numPr>
         <w:overflowPunct/>
         <w:autoSpaceDE/>
-        <w:spacing w:line="240" w:lineRule="auto"/>
+        <w:spacing w:line="480" w:lineRule="auto"/>
         <w:ind w:leftChars="0" w:firstLineChars="0"/>
         <w:jc w:val="both"/>
         <w:textDirection w:val="lrTb"/>
@@ -5722,7 +5326,7 @@
         </w:numPr>
         <w:overflowPunct/>
         <w:autoSpaceDE/>
-        <w:spacing w:line="240" w:lineRule="auto"/>
+        <w:spacing w:line="480" w:lineRule="auto"/>
         <w:ind w:leftChars="0" w:firstLineChars="0"/>
         <w:jc w:val="both"/>
         <w:textDirection w:val="lrTb"/>
@@ -5758,7 +5362,7 @@
         </w:numPr>
         <w:overflowPunct/>
         <w:autoSpaceDE/>
-        <w:spacing w:line="240" w:lineRule="auto"/>
+        <w:spacing w:line="480" w:lineRule="auto"/>
         <w:ind w:leftChars="0" w:firstLineChars="0"/>
         <w:jc w:val="both"/>
         <w:textDirection w:val="lrTb"/>
@@ -5794,7 +5398,7 @@
         </w:numPr>
         <w:overflowPunct/>
         <w:autoSpaceDE/>
-        <w:spacing w:line="240" w:lineRule="auto"/>
+        <w:spacing w:line="480" w:lineRule="auto"/>
         <w:ind w:leftChars="0" w:firstLineChars="0"/>
         <w:jc w:val="both"/>
         <w:textDirection w:val="lrTb"/>
@@ -5830,7 +5434,7 @@
         </w:numPr>
         <w:overflowPunct/>
         <w:autoSpaceDE/>
-        <w:spacing w:line="240" w:lineRule="auto"/>
+        <w:spacing w:line="480" w:lineRule="auto"/>
         <w:ind w:leftChars="0" w:firstLineChars="0"/>
         <w:jc w:val="both"/>
         <w:textDirection w:val="lrTb"/>
@@ -5866,7 +5470,7 @@
         </w:numPr>
         <w:overflowPunct/>
         <w:autoSpaceDE/>
-        <w:spacing w:line="240" w:lineRule="auto"/>
+        <w:spacing w:line="480" w:lineRule="auto"/>
         <w:ind w:leftChars="0" w:firstLineChars="0"/>
         <w:jc w:val="both"/>
         <w:textDirection w:val="lrTb"/>
@@ -5913,7 +5517,7 @@
         </w:numPr>
         <w:overflowPunct/>
         <w:autoSpaceDE/>
-        <w:spacing w:line="240" w:lineRule="auto"/>
+        <w:spacing w:line="480" w:lineRule="auto"/>
         <w:ind w:leftChars="0" w:firstLineChars="0"/>
         <w:jc w:val="both"/>
         <w:textDirection w:val="lrTb"/>
@@ -5949,7 +5553,7 @@
         </w:numPr>
         <w:overflowPunct/>
         <w:autoSpaceDE/>
-        <w:spacing w:line="240" w:lineRule="auto"/>
+        <w:spacing w:line="480" w:lineRule="auto"/>
         <w:ind w:leftChars="0" w:firstLineChars="0"/>
         <w:jc w:val="both"/>
         <w:textDirection w:val="lrTb"/>
@@ -5985,7 +5589,7 @@
         </w:numPr>
         <w:overflowPunct/>
         <w:autoSpaceDE/>
-        <w:spacing w:line="240" w:lineRule="auto"/>
+        <w:spacing w:line="480" w:lineRule="auto"/>
         <w:ind w:leftChars="0" w:firstLineChars="0"/>
         <w:jc w:val="both"/>
         <w:textDirection w:val="lrTb"/>
@@ -6021,7 +5625,7 @@
         </w:numPr>
         <w:overflowPunct/>
         <w:autoSpaceDE/>
-        <w:spacing w:line="240" w:lineRule="auto"/>
+        <w:spacing w:line="480" w:lineRule="auto"/>
         <w:ind w:leftChars="0" w:firstLineChars="0"/>
         <w:jc w:val="both"/>
         <w:textDirection w:val="lrTb"/>
@@ -6068,7 +5672,7 @@
         </w:numPr>
         <w:overflowPunct/>
         <w:autoSpaceDE/>
-        <w:spacing w:line="240" w:lineRule="auto"/>
+        <w:spacing w:line="480" w:lineRule="auto"/>
         <w:ind w:leftChars="0" w:firstLineChars="0"/>
         <w:jc w:val="both"/>
         <w:textDirection w:val="lrTb"/>
@@ -6104,7 +5708,7 @@
         </w:numPr>
         <w:overflowPunct/>
         <w:autoSpaceDE/>
-        <w:spacing w:line="240" w:lineRule="auto"/>
+        <w:spacing w:line="480" w:lineRule="auto"/>
         <w:ind w:leftChars="0" w:firstLineChars="0"/>
         <w:jc w:val="both"/>
         <w:textDirection w:val="lrTb"/>
@@ -6146,7 +5750,7 @@
       <w:pPr>
         <w:overflowPunct/>
         <w:autoSpaceDE/>
-        <w:spacing w:line="240" w:lineRule="auto"/>
+        <w:spacing w:line="480" w:lineRule="auto"/>
         <w:ind w:leftChars="0" w:left="0" w:firstLineChars="0" w:firstLine="0"/>
         <w:jc w:val="both"/>
         <w:textDirection w:val="lrTb"/>
@@ -6161,26 +5765,6 @@
           <w:lang w:val="bg-BG"/>
         </w:rPr>
       </w:pPr>
-    </w:p>
-    <w:p>
-      <w:pPr>
-        <w:overflowPunct/>
-        <w:autoSpaceDE/>
-        <w:spacing w:line="240" w:lineRule="auto"/>
-        <w:ind w:leftChars="0" w:left="0" w:firstLineChars="0" w:firstLine="0"/>
-        <w:jc w:val="both"/>
-        <w:textDirection w:val="lrTb"/>
-        <w:textAlignment w:val="auto"/>
-        <w:outlineLvl w:val="9"/>
-        <w:rPr>
-          <w:rStyle w:val="af1"/>
-          <w:rFonts w:ascii="Times New Roman" w:hAnsi="Times New Roman"/>
-          <w:b w:val="0"/>
-          <w:bCs w:val="0"/>
-          <w:sz w:val="28"/>
-          <w:lang w:val="bg-BG"/>
-        </w:rPr>
-      </w:pPr>
       <w:r>
         <w:rPr>
           <w:rStyle w:val="af1"/>
@@ -6192,26 +5776,6 @@
         </w:rPr>
         <w:t>Приложението се състои от няколко главни компонента:</w:t>
       </w:r>
-    </w:p>
-    <w:p>
-      <w:pPr>
-        <w:overflowPunct/>
-        <w:autoSpaceDE/>
-        <w:spacing w:line="240" w:lineRule="auto"/>
-        <w:ind w:leftChars="0" w:left="1" w:firstLineChars="0" w:hanging="3"/>
-        <w:jc w:val="both"/>
-        <w:textDirection w:val="lrTb"/>
-        <w:textAlignment w:val="auto"/>
-        <w:outlineLvl w:val="9"/>
-        <w:rPr>
-          <w:rStyle w:val="af1"/>
-          <w:rFonts w:ascii="Times New Roman" w:hAnsi="Times New Roman"/>
-          <w:b w:val="0"/>
-          <w:bCs w:val="0"/>
-          <w:sz w:val="28"/>
-          <w:lang w:val="bg-BG"/>
-        </w:rPr>
-      </w:pPr>
     </w:p>
     <w:p>
       <w:pPr>
@@ -6222,7 +5786,7 @@
         </w:numPr>
         <w:overflowPunct/>
         <w:autoSpaceDE/>
-        <w:spacing w:line="240" w:lineRule="auto"/>
+        <w:spacing w:line="480" w:lineRule="auto"/>
         <w:ind w:leftChars="0" w:firstLineChars="0"/>
         <w:jc w:val="both"/>
         <w:textDirection w:val="lrTb"/>
@@ -6258,7 +5822,7 @@
         </w:numPr>
         <w:overflowPunct/>
         <w:autoSpaceDE/>
-        <w:spacing w:line="240" w:lineRule="auto"/>
+        <w:spacing w:line="480" w:lineRule="auto"/>
         <w:ind w:leftChars="0" w:firstLineChars="0"/>
         <w:jc w:val="both"/>
         <w:textDirection w:val="lrTb"/>
@@ -6361,7 +5925,7 @@
         </w:numPr>
         <w:overflowPunct/>
         <w:autoSpaceDE/>
-        <w:spacing w:line="240" w:lineRule="auto"/>
+        <w:spacing w:line="480" w:lineRule="auto"/>
         <w:ind w:leftChars="0" w:firstLineChars="0"/>
         <w:jc w:val="both"/>
         <w:textDirection w:val="lrTb"/>
@@ -6397,7 +5961,7 @@
         </w:numPr>
         <w:overflowPunct/>
         <w:autoSpaceDE/>
-        <w:spacing w:line="240" w:lineRule="auto"/>
+        <w:spacing w:line="480" w:lineRule="auto"/>
         <w:ind w:leftChars="0" w:firstLineChars="0"/>
         <w:jc w:val="both"/>
         <w:textDirection w:val="lrTb"/>
@@ -6466,7 +6030,7 @@
         </w:numPr>
         <w:overflowPunct/>
         <w:autoSpaceDE/>
-        <w:spacing w:line="240" w:lineRule="auto"/>
+        <w:spacing w:line="480" w:lineRule="auto"/>
         <w:ind w:leftChars="0" w:firstLineChars="0"/>
         <w:jc w:val="both"/>
         <w:textDirection w:val="lrTb"/>
@@ -6502,7 +6066,7 @@
         </w:numPr>
         <w:overflowPunct/>
         <w:autoSpaceDE/>
-        <w:spacing w:line="240" w:lineRule="auto"/>
+        <w:spacing w:line="480" w:lineRule="auto"/>
         <w:ind w:leftChars="0" w:firstLineChars="0"/>
         <w:jc w:val="both"/>
         <w:textDirection w:val="lrTb"/>
@@ -6538,7 +6102,7 @@
         </w:numPr>
         <w:overflowPunct/>
         <w:autoSpaceDE/>
-        <w:spacing w:line="240" w:lineRule="auto"/>
+        <w:spacing w:line="480" w:lineRule="auto"/>
         <w:ind w:leftChars="0" w:firstLineChars="0"/>
         <w:jc w:val="both"/>
         <w:textDirection w:val="lrTb"/>
@@ -6573,7 +6137,7 @@
         </w:numPr>
         <w:overflowPunct/>
         <w:autoSpaceDE/>
-        <w:spacing w:line="240" w:lineRule="auto"/>
+        <w:spacing w:line="480" w:lineRule="auto"/>
         <w:ind w:leftChars="0" w:firstLineChars="0"/>
         <w:jc w:val="both"/>
         <w:textDirection w:val="lrTb"/>
@@ -6620,7 +6184,7 @@
         </w:numPr>
         <w:overflowPunct/>
         <w:autoSpaceDE/>
-        <w:spacing w:line="240" w:lineRule="auto"/>
+        <w:spacing w:line="480" w:lineRule="auto"/>
         <w:ind w:leftChars="0" w:firstLineChars="0"/>
         <w:jc w:val="both"/>
         <w:textDirection w:val="lrTb"/>
@@ -6655,7 +6219,7 @@
         </w:numPr>
         <w:overflowPunct/>
         <w:autoSpaceDE/>
-        <w:spacing w:line="240" w:lineRule="auto"/>
+        <w:spacing w:line="480" w:lineRule="auto"/>
         <w:ind w:leftChars="0" w:firstLineChars="0"/>
         <w:jc w:val="both"/>
         <w:textDirection w:val="lrTb"/>
@@ -6692,26 +6256,6 @@
         </w:rPr>
         <w:t>ова включва всички външни системи, инфраструктура и бази данни, които приложението използва за работа.</w:t>
       </w:r>
-    </w:p>
-    <w:p>
-      <w:pPr>
-        <w:overflowPunct/>
-        <w:autoSpaceDE/>
-        <w:spacing w:line="240" w:lineRule="auto"/>
-        <w:ind w:leftChars="0" w:left="0" w:firstLineChars="0" w:firstLine="0"/>
-        <w:jc w:val="both"/>
-        <w:textDirection w:val="lrTb"/>
-        <w:textAlignment w:val="auto"/>
-        <w:outlineLvl w:val="9"/>
-        <w:rPr>
-          <w:rStyle w:val="af1"/>
-          <w:rFonts w:ascii="Times New Roman" w:hAnsi="Times New Roman"/>
-          <w:b w:val="0"/>
-          <w:bCs w:val="0"/>
-          <w:sz w:val="28"/>
-          <w:lang w:val="bg-BG"/>
-        </w:rPr>
-      </w:pPr>
     </w:p>
     <w:p>
       <w:pPr>
@@ -6722,7 +6266,7 @@
         </w:numPr>
         <w:overflowPunct/>
         <w:autoSpaceDE/>
-        <w:spacing w:line="240" w:lineRule="auto"/>
+        <w:spacing w:line="480" w:lineRule="auto"/>
         <w:ind w:leftChars="0" w:firstLineChars="0"/>
         <w:jc w:val="both"/>
         <w:textDirection w:val="lrTb"/>
@@ -6765,26 +6309,6 @@
         </w:rPr>
         <w:t>мобилно приложение.</w:t>
       </w:r>
-    </w:p>
-    <w:p>
-      <w:pPr>
-        <w:overflowPunct/>
-        <w:autoSpaceDE/>
-        <w:spacing w:line="240" w:lineRule="auto"/>
-        <w:ind w:leftChars="0" w:left="1" w:firstLineChars="0" w:hanging="3"/>
-        <w:jc w:val="both"/>
-        <w:textDirection w:val="lrTb"/>
-        <w:textAlignment w:val="auto"/>
-        <w:outlineLvl w:val="9"/>
-        <w:rPr>
-          <w:rStyle w:val="af1"/>
-          <w:rFonts w:ascii="Times New Roman" w:hAnsi="Times New Roman"/>
-          <w:b w:val="0"/>
-          <w:bCs w:val="0"/>
-          <w:sz w:val="28"/>
-          <w:lang w:val="bg-BG"/>
-        </w:rPr>
-      </w:pPr>
     </w:p>
     <w:p>
       <w:pPr>
@@ -6795,7 +6319,7 @@
         </w:numPr>
         <w:overflowPunct/>
         <w:autoSpaceDE/>
-        <w:spacing w:line="240" w:lineRule="auto"/>
+        <w:spacing w:line="480" w:lineRule="auto"/>
         <w:ind w:leftChars="0" w:firstLineChars="0"/>
         <w:jc w:val="both"/>
         <w:textDirection w:val="lrTb"/>
@@ -6827,26 +6351,6 @@
         </w:rPr>
         <w:t>Backend</w:t>
       </w:r>
-    </w:p>
-    <w:p>
-      <w:pPr>
-        <w:overflowPunct/>
-        <w:autoSpaceDE/>
-        <w:spacing w:line="240" w:lineRule="auto"/>
-        <w:ind w:leftChars="0" w:left="360" w:firstLineChars="0" w:firstLine="0"/>
-        <w:jc w:val="both"/>
-        <w:textDirection w:val="lrTb"/>
-        <w:textAlignment w:val="auto"/>
-        <w:outlineLvl w:val="9"/>
-        <w:rPr>
-          <w:rStyle w:val="af1"/>
-          <w:rFonts w:ascii="Times New Roman" w:hAnsi="Times New Roman"/>
-          <w:b w:val="0"/>
-          <w:bCs w:val="0"/>
-          <w:sz w:val="28"/>
-          <w:lang w:val="bg-BG"/>
-        </w:rPr>
-      </w:pPr>
     </w:p>
     <w:p>
       <w:pPr>
@@ -6857,7 +6361,7 @@
         </w:numPr>
         <w:overflowPunct/>
         <w:autoSpaceDE/>
-        <w:spacing w:line="240" w:lineRule="auto"/>
+        <w:spacing w:line="480" w:lineRule="auto"/>
         <w:ind w:leftChars="0" w:firstLineChars="0"/>
         <w:jc w:val="both"/>
         <w:textDirection w:val="lrTb"/>
@@ -6884,7 +6388,7 @@
       <w:pPr>
         <w:overflowPunct/>
         <w:autoSpaceDE/>
-        <w:spacing w:line="240" w:lineRule="auto"/>
+        <w:spacing w:line="480" w:lineRule="auto"/>
         <w:ind w:leftChars="0" w:left="360" w:firstLineChars="0" w:firstLine="0"/>
         <w:jc w:val="both"/>
         <w:textDirection w:val="lrTb"/>
@@ -6893,16 +6397,54 @@
         <w:rPr>
           <w:rStyle w:val="af1"/>
           <w:rFonts w:ascii="Times New Roman" w:hAnsi="Times New Roman"/>
-          <w:sz w:val="32"/>
-          <w:szCs w:val="26"/>
-        </w:rPr>
-      </w:pPr>
+          <w:b w:val="0"/>
+          <w:bCs w:val="0"/>
+          <w:sz w:val="28"/>
+          <w:lang w:val="bg-BG"/>
+        </w:rPr>
+      </w:pPr>
+      <w:proofErr w:type="spellStart"/>
+      <w:r>
+        <w:rPr>
+          <w:rStyle w:val="af1"/>
+          <w:rFonts w:ascii="Times New Roman" w:hAnsi="Times New Roman"/>
+          <w:b w:val="0"/>
+          <w:bCs w:val="0"/>
+          <w:sz w:val="28"/>
+          <w:lang w:val="bg-BG"/>
+        </w:rPr>
+        <w:t>Firebase</w:t>
+      </w:r>
+      <w:proofErr w:type="spellEnd"/>
+      <w:r>
+        <w:rPr>
+          <w:rStyle w:val="af1"/>
+          <w:rFonts w:ascii="Times New Roman" w:hAnsi="Times New Roman"/>
+          <w:b w:val="0"/>
+          <w:bCs w:val="0"/>
+          <w:sz w:val="28"/>
+          <w:lang w:val="bg-BG"/>
+        </w:rPr>
+        <w:t xml:space="preserve"> е облачна платформа за приложения, която предоставя инструменти за разработване, анализ и обмен на данни. Платформата предоставя цялостно решение за разработване и поддържане на мобилни и уеб приложения. </w:t>
+      </w:r>
+      <w:r>
+        <w:rPr>
+          <w:rStyle w:val="af1"/>
+          <w:rFonts w:ascii="Times New Roman" w:hAnsi="Times New Roman"/>
+          <w:b w:val="0"/>
+          <w:bCs w:val="0"/>
+          <w:sz w:val="28"/>
+          <w:lang w:val="bg-BG"/>
+        </w:rPr>
+        <w:lastRenderedPageBreak/>
+        <w:t>Включва инструменти за анализ, бази данни, автентификация, управление на потребителите, доставчици на данни и други. Типично технологията се използва за по-бързо и лесно разработване на мобилни и уеб приложения, използвайки имплементацията на облачни технологии. Това включва и много други услуги, които предоставя достъп до данните в реално време, анализ на данните, мащабиране и други. То може да бъде интегрирано с други системи и инструменти, като аналитични системи и други.</w:t>
+      </w:r>
     </w:p>
     <w:p>
       <w:pPr>
         <w:overflowPunct/>
         <w:autoSpaceDE/>
-        <w:spacing w:line="240" w:lineRule="auto"/>
+        <w:spacing w:line="480" w:lineRule="auto"/>
         <w:ind w:leftChars="0" w:left="360" w:firstLineChars="0" w:firstLine="0"/>
         <w:jc w:val="both"/>
         <w:textDirection w:val="lrTb"/>
@@ -6917,58 +6459,12 @@
           <w:lang w:val="bg-BG"/>
         </w:rPr>
       </w:pPr>
-      <w:proofErr w:type="spellStart"/>
-      <w:r>
-        <w:rPr>
-          <w:rStyle w:val="af1"/>
-          <w:rFonts w:ascii="Times New Roman" w:hAnsi="Times New Roman"/>
-          <w:b w:val="0"/>
-          <w:bCs w:val="0"/>
-          <w:sz w:val="28"/>
-          <w:lang w:val="bg-BG"/>
-        </w:rPr>
-        <w:t>Firebase</w:t>
-      </w:r>
-      <w:proofErr w:type="spellEnd"/>
-      <w:r>
-        <w:rPr>
-          <w:rStyle w:val="af1"/>
-          <w:rFonts w:ascii="Times New Roman" w:hAnsi="Times New Roman"/>
-          <w:b w:val="0"/>
-          <w:bCs w:val="0"/>
-          <w:sz w:val="28"/>
-          <w:lang w:val="bg-BG"/>
-        </w:rPr>
-        <w:t xml:space="preserve"> е облачна платформа за приложения, която предоставя инструменти за разработване, анализ и обмен на данни. Платформата предоставя цялостно решение за разработване и поддържане на мобилни и уеб приложения. Включва инструменти за анализ, бази данни, </w:t>
-      </w:r>
-      <w:r>
-        <w:rPr>
-          <w:rStyle w:val="af1"/>
-          <w:rFonts w:ascii="Times New Roman" w:hAnsi="Times New Roman"/>
-          <w:b w:val="0"/>
-          <w:bCs w:val="0"/>
-          <w:sz w:val="28"/>
-          <w:lang w:val="bg-BG"/>
-        </w:rPr>
-        <w:t>автентификация</w:t>
-      </w:r>
-      <w:r>
-        <w:rPr>
-          <w:rStyle w:val="af1"/>
-          <w:rFonts w:ascii="Times New Roman" w:hAnsi="Times New Roman"/>
-          <w:b w:val="0"/>
-          <w:bCs w:val="0"/>
-          <w:sz w:val="28"/>
-          <w:lang w:val="bg-BG"/>
-        </w:rPr>
-        <w:t>, управление на потребителите, доставчици на данни и други. Типично технологията се използва за по-бързо и лесно разработване на мобилни и уеб приложения, използвайки имплементацията на облачни технологии. Това включва и много други услуги, които предоставя достъп до данните в реално време, анализ на данните, мащабиране и други. То може да бъде интегрирано с други системи и инструменти, като аналитични системи и други.</w:t>
-      </w:r>
     </w:p>
     <w:p>
       <w:pPr>
         <w:overflowPunct/>
         <w:autoSpaceDE/>
-        <w:spacing w:line="240" w:lineRule="auto"/>
+        <w:spacing w:line="480" w:lineRule="auto"/>
         <w:ind w:leftChars="0" w:left="360" w:firstLineChars="0" w:firstLine="0"/>
         <w:jc w:val="both"/>
         <w:textDirection w:val="lrTb"/>
@@ -6983,12 +6479,36 @@
           <w:lang w:val="bg-BG"/>
         </w:rPr>
       </w:pPr>
+      <w:proofErr w:type="spellStart"/>
+      <w:r>
+        <w:rPr>
+          <w:rStyle w:val="af1"/>
+          <w:rFonts w:ascii="Times New Roman" w:hAnsi="Times New Roman"/>
+          <w:b w:val="0"/>
+          <w:bCs w:val="0"/>
+          <w:sz w:val="28"/>
+          <w:lang w:val="bg-BG"/>
+        </w:rPr>
+        <w:t>Firebase</w:t>
+      </w:r>
+      <w:proofErr w:type="spellEnd"/>
+      <w:r>
+        <w:rPr>
+          <w:rStyle w:val="af1"/>
+          <w:rFonts w:ascii="Times New Roman" w:hAnsi="Times New Roman"/>
+          <w:b w:val="0"/>
+          <w:bCs w:val="0"/>
+          <w:sz w:val="28"/>
+          <w:lang w:val="bg-BG"/>
+        </w:rPr>
+        <w:t xml:space="preserve"> предоставя безплатно API за достъп до базата данни, анализ на данните и доставчик на данни. API-то позволява на разработчиците да интегрират приложението си с други приложения или системи. То им дава достъп до данните в реално време, като им позволява да видят промените в данните и да ги анализират. Това ги помага да правят по-добри бизнес решения за улеснение на работата и по-добро управление на потребителите.</w:t>
+      </w:r>
     </w:p>
     <w:p>
       <w:pPr>
         <w:overflowPunct/>
         <w:autoSpaceDE/>
-        <w:spacing w:line="240" w:lineRule="auto"/>
+        <w:spacing w:line="480" w:lineRule="auto"/>
         <w:ind w:leftChars="0" w:left="360" w:firstLineChars="0" w:firstLine="0"/>
         <w:jc w:val="both"/>
         <w:textDirection w:val="lrTb"/>
@@ -7003,36 +6523,12 @@
           <w:lang w:val="bg-BG"/>
         </w:rPr>
       </w:pPr>
-      <w:proofErr w:type="spellStart"/>
-      <w:r>
-        <w:rPr>
-          <w:rStyle w:val="af1"/>
-          <w:rFonts w:ascii="Times New Roman" w:hAnsi="Times New Roman"/>
-          <w:b w:val="0"/>
-          <w:bCs w:val="0"/>
-          <w:sz w:val="28"/>
-          <w:lang w:val="bg-BG"/>
-        </w:rPr>
-        <w:t>Firebase</w:t>
-      </w:r>
-      <w:proofErr w:type="spellEnd"/>
-      <w:r>
-        <w:rPr>
-          <w:rStyle w:val="af1"/>
-          <w:rFonts w:ascii="Times New Roman" w:hAnsi="Times New Roman"/>
-          <w:b w:val="0"/>
-          <w:bCs w:val="0"/>
-          <w:sz w:val="28"/>
-          <w:lang w:val="bg-BG"/>
-        </w:rPr>
-        <w:t xml:space="preserve"> предоставя безплатно API за достъп до базата данни, анализ на данните и доставчик на данни. API-то позволява на разработчиците да интегрират приложението си с други приложения или системи. То им дава достъп до данните в реално време, като им позволява да видят промените в данните и да ги анализират. Това ги помага да правят по-добри бизнес решения за улеснение на работата и по-добро управление на потребителите.</w:t>
-      </w:r>
     </w:p>
     <w:p>
       <w:pPr>
         <w:overflowPunct/>
         <w:autoSpaceDE/>
-        <w:spacing w:line="240" w:lineRule="auto"/>
+        <w:spacing w:line="480" w:lineRule="auto"/>
         <w:ind w:leftChars="0" w:left="360" w:firstLineChars="0" w:firstLine="0"/>
         <w:jc w:val="both"/>
         <w:textDirection w:val="lrTb"/>
@@ -7047,26 +6543,6 @@
           <w:lang w:val="bg-BG"/>
         </w:rPr>
       </w:pPr>
-    </w:p>
-    <w:p>
-      <w:pPr>
-        <w:overflowPunct/>
-        <w:autoSpaceDE/>
-        <w:spacing w:line="240" w:lineRule="auto"/>
-        <w:ind w:leftChars="0" w:left="360" w:firstLineChars="0" w:firstLine="0"/>
-        <w:jc w:val="both"/>
-        <w:textDirection w:val="lrTb"/>
-        <w:textAlignment w:val="auto"/>
-        <w:outlineLvl w:val="9"/>
-        <w:rPr>
-          <w:rStyle w:val="af1"/>
-          <w:rFonts w:ascii="Times New Roman" w:hAnsi="Times New Roman"/>
-          <w:b w:val="0"/>
-          <w:bCs w:val="0"/>
-          <w:sz w:val="28"/>
-          <w:lang w:val="bg-BG"/>
-        </w:rPr>
-      </w:pPr>
       <w:r>
         <w:rPr>
           <w:rStyle w:val="af1"/>
@@ -7100,7 +6576,31 @@
           <w:sz w:val="28"/>
           <w:lang w:val="bg-BG"/>
         </w:rPr>
-        <w:t xml:space="preserve"> включва инструменти за аналитично управление на данните, доставчици на данни и приложения за разработване на мобилни </w:t>
+        <w:t xml:space="preserve"> включва инструменти за аналитично управление на данните, доставчици на данни и приложения за разработване на мобилни приложения. Тя осигурява поддръжка за много платформи и предоставя множество инструменти за анализ на данните, както и инструменти за обмен на данни. </w:t>
+      </w:r>
+      <w:proofErr w:type="spellStart"/>
+      <w:r>
+        <w:rPr>
+          <w:rStyle w:val="af1"/>
+          <w:rFonts w:ascii="Times New Roman" w:hAnsi="Times New Roman"/>
+          <w:b w:val="0"/>
+          <w:bCs w:val="0"/>
+          <w:sz w:val="28"/>
+          <w:lang w:val="bg-BG"/>
+        </w:rPr>
+        <w:t>Firebase</w:t>
+      </w:r>
+      <w:proofErr w:type="spellEnd"/>
+      <w:r>
+        <w:rPr>
+          <w:rStyle w:val="af1"/>
+          <w:rFonts w:ascii="Times New Roman" w:hAnsi="Times New Roman"/>
+          <w:b w:val="0"/>
+          <w:bCs w:val="0"/>
+          <w:sz w:val="28"/>
+          <w:lang w:val="bg-BG"/>
+        </w:rPr>
+        <w:t xml:space="preserve"> позволява на разработчиците да създават интерактивни приложения, които могат да бъдат интегрирани с други системи и инструменти. Това дава възможност за по-лесно манипулиране на данните и </w:t>
       </w:r>
       <w:r>
         <w:rPr>
@@ -7112,7 +6612,7 @@
           <w:lang w:val="bg-BG"/>
         </w:rPr>
         <w:lastRenderedPageBreak/>
-        <w:t xml:space="preserve">приложения. Тя осигурява поддръжка за много платформи и предоставя множество инструменти за анализ на данните, както и инструменти за обмен на данни. </w:t>
+        <w:t xml:space="preserve">по-добро управление на потребителите. Така също така, </w:t>
       </w:r>
       <w:proofErr w:type="spellStart"/>
       <w:r>
@@ -7136,52 +6636,8 @@
           <w:sz w:val="28"/>
           <w:lang w:val="bg-BG"/>
         </w:rPr>
-        <w:t xml:space="preserve"> позволява на разработчиците да създават интерактивни приложения, които могат да бъдат интегрирани с други системи и инструменти. Това дава възможност за по-лесно манипулиране на данните и по-добро управление на потребителите. Така също така, </w:t>
-      </w:r>
-      <w:proofErr w:type="spellStart"/>
-      <w:r>
-        <w:rPr>
-          <w:rStyle w:val="af1"/>
-          <w:rFonts w:ascii="Times New Roman" w:hAnsi="Times New Roman"/>
-          <w:b w:val="0"/>
-          <w:bCs w:val="0"/>
-          <w:sz w:val="28"/>
-          <w:lang w:val="bg-BG"/>
-        </w:rPr>
-        <w:t>Firebase</w:t>
-      </w:r>
-      <w:proofErr w:type="spellEnd"/>
-      <w:r>
-        <w:rPr>
-          <w:rStyle w:val="af1"/>
-          <w:rFonts w:ascii="Times New Roman" w:hAnsi="Times New Roman"/>
-          <w:b w:val="0"/>
-          <w:bCs w:val="0"/>
-          <w:sz w:val="28"/>
-          <w:lang w:val="bg-BG"/>
-        </w:rPr>
         <w:t xml:space="preserve"> предоставя инструменти за настройка на безопасността, защита на данните и други.</w:t>
       </w:r>
-    </w:p>
-    <w:p>
-      <w:pPr>
-        <w:overflowPunct/>
-        <w:autoSpaceDE/>
-        <w:spacing w:line="240" w:lineRule="auto"/>
-        <w:ind w:leftChars="0" w:left="360" w:firstLineChars="0" w:firstLine="0"/>
-        <w:jc w:val="both"/>
-        <w:textDirection w:val="lrTb"/>
-        <w:textAlignment w:val="auto"/>
-        <w:outlineLvl w:val="9"/>
-        <w:rPr>
-          <w:rStyle w:val="af1"/>
-          <w:rFonts w:ascii="Times New Roman" w:hAnsi="Times New Roman"/>
-          <w:b w:val="0"/>
-          <w:bCs w:val="0"/>
-          <w:sz w:val="28"/>
-          <w:lang w:val="bg-BG"/>
-        </w:rPr>
-      </w:pPr>
     </w:p>
     <w:p>
       <w:pPr>
@@ -7192,7 +6648,7 @@
         </w:numPr>
         <w:overflowPunct/>
         <w:autoSpaceDE/>
-        <w:spacing w:line="240" w:lineRule="auto"/>
+        <w:spacing w:line="480" w:lineRule="auto"/>
         <w:ind w:leftChars="0" w:firstLineChars="0"/>
         <w:jc w:val="both"/>
         <w:textDirection w:val="lrTb"/>
@@ -7212,26 +6668,17 @@
           <w:sz w:val="32"/>
           <w:szCs w:val="26"/>
         </w:rPr>
+        <w:t xml:space="preserve"> </w:t>
+      </w:r>
+      <w:r>
+        <w:rPr>
+          <w:rStyle w:val="af1"/>
+          <w:rFonts w:ascii="Times New Roman" w:hAnsi="Times New Roman"/>
+          <w:sz w:val="32"/>
+          <w:szCs w:val="26"/>
+        </w:rPr>
         <w:t>Frontend</w:t>
       </w:r>
-    </w:p>
-    <w:p>
-      <w:pPr>
-        <w:overflowPunct/>
-        <w:autoSpaceDE/>
-        <w:spacing w:line="240" w:lineRule="auto"/>
-        <w:ind w:leftChars="0" w:left="360" w:firstLineChars="0" w:firstLine="0"/>
-        <w:jc w:val="both"/>
-        <w:textDirection w:val="lrTb"/>
-        <w:textAlignment w:val="auto"/>
-        <w:outlineLvl w:val="9"/>
-        <w:rPr>
-          <w:rStyle w:val="af1"/>
-          <w:rFonts w:ascii="Times New Roman" w:hAnsi="Times New Roman"/>
-          <w:sz w:val="28"/>
-          <w:lang w:val="bg-BG"/>
-        </w:rPr>
-      </w:pPr>
     </w:p>
     <w:p>
       <w:pPr>
@@ -7242,7 +6689,7 @@
         </w:numPr>
         <w:overflowPunct/>
         <w:autoSpaceDE/>
-        <w:spacing w:line="240" w:lineRule="auto"/>
+        <w:spacing w:line="480" w:lineRule="auto"/>
         <w:ind w:leftChars="0" w:firstLineChars="0"/>
         <w:jc w:val="both"/>
         <w:textDirection w:val="lrTb"/>
@@ -7271,7 +6718,7 @@
       <w:pPr>
         <w:overflowPunct/>
         <w:autoSpaceDE/>
-        <w:spacing w:line="240" w:lineRule="auto"/>
+        <w:spacing w:line="480" w:lineRule="auto"/>
         <w:ind w:leftChars="0" w:left="360" w:firstLineChars="0" w:firstLine="0"/>
         <w:jc w:val="both"/>
         <w:textDirection w:val="lrTb"/>
@@ -7280,16 +6727,234 @@
         <w:rPr>
           <w:rStyle w:val="af1"/>
           <w:rFonts w:ascii="Times New Roman" w:hAnsi="Times New Roman"/>
-          <w:sz w:val="32"/>
-          <w:szCs w:val="26"/>
-        </w:rPr>
-      </w:pPr>
+          <w:b w:val="0"/>
+          <w:bCs w:val="0"/>
+          <w:sz w:val="28"/>
+          <w:lang w:val="bg-BG"/>
+        </w:rPr>
+      </w:pPr>
+      <w:proofErr w:type="spellStart"/>
+      <w:r>
+        <w:rPr>
+          <w:rStyle w:val="af1"/>
+          <w:rFonts w:ascii="Times New Roman" w:hAnsi="Times New Roman"/>
+          <w:b w:val="0"/>
+          <w:bCs w:val="0"/>
+          <w:sz w:val="28"/>
+          <w:lang w:val="bg-BG"/>
+        </w:rPr>
+        <w:t>SwiftUI</w:t>
+      </w:r>
+      <w:proofErr w:type="spellEnd"/>
+      <w:r>
+        <w:rPr>
+          <w:rStyle w:val="af1"/>
+          <w:rFonts w:ascii="Times New Roman" w:hAnsi="Times New Roman"/>
+          <w:b w:val="0"/>
+          <w:bCs w:val="0"/>
+          <w:sz w:val="28"/>
+          <w:lang w:val="bg-BG"/>
+        </w:rPr>
+        <w:t xml:space="preserve"> е </w:t>
+      </w:r>
+      <w:proofErr w:type="spellStart"/>
+      <w:r>
+        <w:rPr>
+          <w:rStyle w:val="af1"/>
+          <w:rFonts w:ascii="Times New Roman" w:hAnsi="Times New Roman"/>
+          <w:b w:val="0"/>
+          <w:bCs w:val="0"/>
+          <w:sz w:val="28"/>
+          <w:lang w:val="bg-BG"/>
+        </w:rPr>
+        <w:t>фреймуърк</w:t>
+      </w:r>
+      <w:proofErr w:type="spellEnd"/>
+      <w:r>
+        <w:rPr>
+          <w:rStyle w:val="af1"/>
+          <w:rFonts w:ascii="Times New Roman" w:hAnsi="Times New Roman"/>
+          <w:b w:val="0"/>
+          <w:bCs w:val="0"/>
+          <w:sz w:val="28"/>
+          <w:lang w:val="bg-BG"/>
+        </w:rPr>
+        <w:t xml:space="preserve"> за разработване на приложения за Apple платформи на Apple </w:t>
+      </w:r>
+      <w:proofErr w:type="spellStart"/>
+      <w:r>
+        <w:rPr>
+          <w:rStyle w:val="af1"/>
+          <w:rFonts w:ascii="Times New Roman" w:hAnsi="Times New Roman"/>
+          <w:b w:val="0"/>
+          <w:bCs w:val="0"/>
+          <w:sz w:val="28"/>
+          <w:lang w:val="bg-BG"/>
+        </w:rPr>
+        <w:t>Inc</w:t>
+      </w:r>
+      <w:proofErr w:type="spellEnd"/>
+      <w:r>
+        <w:rPr>
+          <w:rStyle w:val="af1"/>
+          <w:rFonts w:ascii="Times New Roman" w:hAnsi="Times New Roman"/>
+          <w:b w:val="0"/>
+          <w:bCs w:val="0"/>
+          <w:sz w:val="28"/>
+          <w:lang w:val="bg-BG"/>
+        </w:rPr>
+        <w:t xml:space="preserve">. Той предоставя изцяло нов начин да пишете и да изграждате приложения за </w:t>
+      </w:r>
+      <w:proofErr w:type="spellStart"/>
+      <w:r>
+        <w:rPr>
+          <w:rStyle w:val="af1"/>
+          <w:rFonts w:ascii="Times New Roman" w:hAnsi="Times New Roman"/>
+          <w:b w:val="0"/>
+          <w:bCs w:val="0"/>
+          <w:sz w:val="28"/>
+          <w:lang w:val="bg-BG"/>
+        </w:rPr>
+        <w:t>iOS</w:t>
+      </w:r>
+      <w:proofErr w:type="spellEnd"/>
+      <w:r>
+        <w:rPr>
+          <w:rStyle w:val="af1"/>
+          <w:rFonts w:ascii="Times New Roman" w:hAnsi="Times New Roman"/>
+          <w:b w:val="0"/>
+          <w:bCs w:val="0"/>
+          <w:sz w:val="28"/>
+          <w:lang w:val="bg-BG"/>
+        </w:rPr>
+        <w:t xml:space="preserve">, </w:t>
+      </w:r>
+      <w:proofErr w:type="spellStart"/>
+      <w:r>
+        <w:rPr>
+          <w:rStyle w:val="af1"/>
+          <w:rFonts w:ascii="Times New Roman" w:hAnsi="Times New Roman"/>
+          <w:b w:val="0"/>
+          <w:bCs w:val="0"/>
+          <w:sz w:val="28"/>
+          <w:lang w:val="bg-BG"/>
+        </w:rPr>
+        <w:t>iPadOS</w:t>
+      </w:r>
+      <w:proofErr w:type="spellEnd"/>
+      <w:r>
+        <w:rPr>
+          <w:rStyle w:val="af1"/>
+          <w:rFonts w:ascii="Times New Roman" w:hAnsi="Times New Roman"/>
+          <w:b w:val="0"/>
+          <w:bCs w:val="0"/>
+          <w:sz w:val="28"/>
+          <w:lang w:val="bg-BG"/>
+        </w:rPr>
+        <w:t xml:space="preserve">, </w:t>
+      </w:r>
+      <w:proofErr w:type="spellStart"/>
+      <w:r>
+        <w:rPr>
+          <w:rStyle w:val="af1"/>
+          <w:rFonts w:ascii="Times New Roman" w:hAnsi="Times New Roman"/>
+          <w:b w:val="0"/>
+          <w:bCs w:val="0"/>
+          <w:sz w:val="28"/>
+          <w:lang w:val="bg-BG"/>
+        </w:rPr>
+        <w:t>macOS</w:t>
+      </w:r>
+      <w:proofErr w:type="spellEnd"/>
+      <w:r>
+        <w:rPr>
+          <w:rStyle w:val="af1"/>
+          <w:rFonts w:ascii="Times New Roman" w:hAnsi="Times New Roman"/>
+          <w:b w:val="0"/>
+          <w:bCs w:val="0"/>
+          <w:sz w:val="28"/>
+          <w:lang w:val="bg-BG"/>
+        </w:rPr>
+        <w:t xml:space="preserve">, </w:t>
+      </w:r>
+      <w:proofErr w:type="spellStart"/>
+      <w:r>
+        <w:rPr>
+          <w:rStyle w:val="af1"/>
+          <w:rFonts w:ascii="Times New Roman" w:hAnsi="Times New Roman"/>
+          <w:b w:val="0"/>
+          <w:bCs w:val="0"/>
+          <w:sz w:val="28"/>
+          <w:lang w:val="bg-BG"/>
+        </w:rPr>
+        <w:t>tvOS</w:t>
+      </w:r>
+      <w:proofErr w:type="spellEnd"/>
+      <w:r>
+        <w:rPr>
+          <w:rStyle w:val="af1"/>
+          <w:rFonts w:ascii="Times New Roman" w:hAnsi="Times New Roman"/>
+          <w:b w:val="0"/>
+          <w:bCs w:val="0"/>
+          <w:sz w:val="28"/>
+          <w:lang w:val="bg-BG"/>
+        </w:rPr>
+        <w:t xml:space="preserve"> и </w:t>
+      </w:r>
+      <w:proofErr w:type="spellStart"/>
+      <w:r>
+        <w:rPr>
+          <w:rStyle w:val="af1"/>
+          <w:rFonts w:ascii="Times New Roman" w:hAnsi="Times New Roman"/>
+          <w:b w:val="0"/>
+          <w:bCs w:val="0"/>
+          <w:sz w:val="28"/>
+          <w:lang w:val="bg-BG"/>
+        </w:rPr>
+        <w:t>watchOS</w:t>
+      </w:r>
+      <w:proofErr w:type="spellEnd"/>
+      <w:r>
+        <w:rPr>
+          <w:rStyle w:val="af1"/>
+          <w:rFonts w:ascii="Times New Roman" w:hAnsi="Times New Roman"/>
+          <w:b w:val="0"/>
+          <w:bCs w:val="0"/>
+          <w:sz w:val="28"/>
+          <w:lang w:val="bg-BG"/>
+        </w:rPr>
+        <w:t xml:space="preserve"> с оптимизиран подход за дизайн, което позволява разработчиците да бъдат по-продуктивни и да разработват приложения по-бързо. Всичко в </w:t>
+      </w:r>
+      <w:proofErr w:type="spellStart"/>
+      <w:r>
+        <w:rPr>
+          <w:rStyle w:val="af1"/>
+          <w:rFonts w:ascii="Times New Roman" w:hAnsi="Times New Roman"/>
+          <w:b w:val="0"/>
+          <w:bCs w:val="0"/>
+          <w:sz w:val="28"/>
+          <w:lang w:val="bg-BG"/>
+        </w:rPr>
+        <w:t>SwiftUI</w:t>
+      </w:r>
+      <w:proofErr w:type="spellEnd"/>
+      <w:r>
+        <w:rPr>
+          <w:rStyle w:val="af1"/>
+          <w:rFonts w:ascii="Times New Roman" w:hAnsi="Times New Roman"/>
+          <w:b w:val="0"/>
+          <w:bCs w:val="0"/>
+          <w:sz w:val="28"/>
+          <w:lang w:val="bg-BG"/>
+        </w:rPr>
+        <w:t xml:space="preserve"> се базира на принципа да се създаде един код, който да се използва за всички платформи. Той предлага проста и интуитивно разбираема архитектура, която гладко интегрира интерфейсите за потребителя с логиката на приложението, като позволява на разработчиците да имат по-бърз и по-прост процес на разработка.</w:t>
+      </w:r>
     </w:p>
     <w:p>
       <w:pPr>
         <w:overflowPunct/>
         <w:autoSpaceDE/>
-        <w:spacing w:line="240" w:lineRule="auto"/>
+        <w:spacing w:line="480" w:lineRule="auto"/>
         <w:ind w:leftChars="0" w:left="360" w:firstLineChars="0" w:firstLine="0"/>
         <w:jc w:val="both"/>
         <w:textDirection w:val="lrTb"/>
@@ -7304,228 +6969,12 @@
           <w:lang w:val="bg-BG"/>
         </w:rPr>
       </w:pPr>
-      <w:proofErr w:type="spellStart"/>
-      <w:r>
-        <w:rPr>
-          <w:rStyle w:val="af1"/>
-          <w:rFonts w:ascii="Times New Roman" w:hAnsi="Times New Roman"/>
-          <w:b w:val="0"/>
-          <w:bCs w:val="0"/>
-          <w:sz w:val="28"/>
-          <w:lang w:val="bg-BG"/>
-        </w:rPr>
-        <w:t>SwiftUI</w:t>
-      </w:r>
-      <w:proofErr w:type="spellEnd"/>
-      <w:r>
-        <w:rPr>
-          <w:rStyle w:val="af1"/>
-          <w:rFonts w:ascii="Times New Roman" w:hAnsi="Times New Roman"/>
-          <w:b w:val="0"/>
-          <w:bCs w:val="0"/>
-          <w:sz w:val="28"/>
-          <w:lang w:val="bg-BG"/>
-        </w:rPr>
-        <w:t xml:space="preserve"> е </w:t>
-      </w:r>
-      <w:proofErr w:type="spellStart"/>
-      <w:r>
-        <w:rPr>
-          <w:rStyle w:val="af1"/>
-          <w:rFonts w:ascii="Times New Roman" w:hAnsi="Times New Roman"/>
-          <w:b w:val="0"/>
-          <w:bCs w:val="0"/>
-          <w:sz w:val="28"/>
-          <w:lang w:val="bg-BG"/>
-        </w:rPr>
-        <w:t>фреймуърк</w:t>
-      </w:r>
-      <w:proofErr w:type="spellEnd"/>
-      <w:r>
-        <w:rPr>
-          <w:rStyle w:val="af1"/>
-          <w:rFonts w:ascii="Times New Roman" w:hAnsi="Times New Roman"/>
-          <w:b w:val="0"/>
-          <w:bCs w:val="0"/>
-          <w:sz w:val="28"/>
-          <w:lang w:val="bg-BG"/>
-        </w:rPr>
-        <w:t xml:space="preserve"> за разработване на приложения за Apple платформи на Apple </w:t>
-      </w:r>
-      <w:proofErr w:type="spellStart"/>
-      <w:r>
-        <w:rPr>
-          <w:rStyle w:val="af1"/>
-          <w:rFonts w:ascii="Times New Roman" w:hAnsi="Times New Roman"/>
-          <w:b w:val="0"/>
-          <w:bCs w:val="0"/>
-          <w:sz w:val="28"/>
-          <w:lang w:val="bg-BG"/>
-        </w:rPr>
-        <w:t>Inc</w:t>
-      </w:r>
-      <w:proofErr w:type="spellEnd"/>
-      <w:r>
-        <w:rPr>
-          <w:rStyle w:val="af1"/>
-          <w:rFonts w:ascii="Times New Roman" w:hAnsi="Times New Roman"/>
-          <w:b w:val="0"/>
-          <w:bCs w:val="0"/>
-          <w:sz w:val="28"/>
-          <w:lang w:val="bg-BG"/>
-        </w:rPr>
-        <w:t xml:space="preserve">. Той предоставя изцяло нов начин да пишете и да изграждате приложения за </w:t>
-      </w:r>
-      <w:proofErr w:type="spellStart"/>
-      <w:r>
-        <w:rPr>
-          <w:rStyle w:val="af1"/>
-          <w:rFonts w:ascii="Times New Roman" w:hAnsi="Times New Roman"/>
-          <w:b w:val="0"/>
-          <w:bCs w:val="0"/>
-          <w:sz w:val="28"/>
-          <w:lang w:val="bg-BG"/>
-        </w:rPr>
-        <w:t>iOS</w:t>
-      </w:r>
-      <w:proofErr w:type="spellEnd"/>
-      <w:r>
-        <w:rPr>
-          <w:rStyle w:val="af1"/>
-          <w:rFonts w:ascii="Times New Roman" w:hAnsi="Times New Roman"/>
-          <w:b w:val="0"/>
-          <w:bCs w:val="0"/>
-          <w:sz w:val="28"/>
-          <w:lang w:val="bg-BG"/>
-        </w:rPr>
-        <w:t xml:space="preserve">, </w:t>
-      </w:r>
-      <w:proofErr w:type="spellStart"/>
-      <w:r>
-        <w:rPr>
-          <w:rStyle w:val="af1"/>
-          <w:rFonts w:ascii="Times New Roman" w:hAnsi="Times New Roman"/>
-          <w:b w:val="0"/>
-          <w:bCs w:val="0"/>
-          <w:sz w:val="28"/>
-          <w:lang w:val="bg-BG"/>
-        </w:rPr>
-        <w:t>iPadOS</w:t>
-      </w:r>
-      <w:proofErr w:type="spellEnd"/>
-      <w:r>
-        <w:rPr>
-          <w:rStyle w:val="af1"/>
-          <w:rFonts w:ascii="Times New Roman" w:hAnsi="Times New Roman"/>
-          <w:b w:val="0"/>
-          <w:bCs w:val="0"/>
-          <w:sz w:val="28"/>
-          <w:lang w:val="bg-BG"/>
-        </w:rPr>
-        <w:t xml:space="preserve">, </w:t>
-      </w:r>
-      <w:proofErr w:type="spellStart"/>
-      <w:r>
-        <w:rPr>
-          <w:rStyle w:val="af1"/>
-          <w:rFonts w:ascii="Times New Roman" w:hAnsi="Times New Roman"/>
-          <w:b w:val="0"/>
-          <w:bCs w:val="0"/>
-          <w:sz w:val="28"/>
-          <w:lang w:val="bg-BG"/>
-        </w:rPr>
-        <w:t>macOS</w:t>
-      </w:r>
-      <w:proofErr w:type="spellEnd"/>
-      <w:r>
-        <w:rPr>
-          <w:rStyle w:val="af1"/>
-          <w:rFonts w:ascii="Times New Roman" w:hAnsi="Times New Roman"/>
-          <w:b w:val="0"/>
-          <w:bCs w:val="0"/>
-          <w:sz w:val="28"/>
-          <w:lang w:val="bg-BG"/>
-        </w:rPr>
-        <w:t xml:space="preserve">, </w:t>
-      </w:r>
-      <w:proofErr w:type="spellStart"/>
-      <w:r>
-        <w:rPr>
-          <w:rStyle w:val="af1"/>
-          <w:rFonts w:ascii="Times New Roman" w:hAnsi="Times New Roman"/>
-          <w:b w:val="0"/>
-          <w:bCs w:val="0"/>
-          <w:sz w:val="28"/>
-          <w:lang w:val="bg-BG"/>
-        </w:rPr>
-        <w:t>tvOS</w:t>
-      </w:r>
-      <w:proofErr w:type="spellEnd"/>
-      <w:r>
-        <w:rPr>
-          <w:rStyle w:val="af1"/>
-          <w:rFonts w:ascii="Times New Roman" w:hAnsi="Times New Roman"/>
-          <w:b w:val="0"/>
-          <w:bCs w:val="0"/>
-          <w:sz w:val="28"/>
-          <w:lang w:val="bg-BG"/>
-        </w:rPr>
-        <w:t xml:space="preserve"> и </w:t>
-      </w:r>
-      <w:proofErr w:type="spellStart"/>
-      <w:r>
-        <w:rPr>
-          <w:rStyle w:val="af1"/>
-          <w:rFonts w:ascii="Times New Roman" w:hAnsi="Times New Roman"/>
-          <w:b w:val="0"/>
-          <w:bCs w:val="0"/>
-          <w:sz w:val="28"/>
-          <w:lang w:val="bg-BG"/>
-        </w:rPr>
-        <w:t>watchOS</w:t>
-      </w:r>
-      <w:proofErr w:type="spellEnd"/>
-      <w:r>
-        <w:rPr>
-          <w:rStyle w:val="af1"/>
-          <w:rFonts w:ascii="Times New Roman" w:hAnsi="Times New Roman"/>
-          <w:b w:val="0"/>
-          <w:bCs w:val="0"/>
-          <w:sz w:val="28"/>
-          <w:lang w:val="bg-BG"/>
-        </w:rPr>
-        <w:t xml:space="preserve"> с оптимизиран подход за дизайн, което позволява разработчиците да бъдат по-продуктивни и да разработват приложения по-бързо. Всичко в </w:t>
-      </w:r>
-      <w:proofErr w:type="spellStart"/>
-      <w:r>
-        <w:rPr>
-          <w:rStyle w:val="af1"/>
-          <w:rFonts w:ascii="Times New Roman" w:hAnsi="Times New Roman"/>
-          <w:b w:val="0"/>
-          <w:bCs w:val="0"/>
-          <w:sz w:val="28"/>
-          <w:lang w:val="bg-BG"/>
-        </w:rPr>
-        <w:t>SwiftUI</w:t>
-      </w:r>
-      <w:proofErr w:type="spellEnd"/>
-      <w:r>
-        <w:rPr>
-          <w:rStyle w:val="af1"/>
-          <w:rFonts w:ascii="Times New Roman" w:hAnsi="Times New Roman"/>
-          <w:b w:val="0"/>
-          <w:bCs w:val="0"/>
-          <w:sz w:val="28"/>
-          <w:lang w:val="bg-BG"/>
-        </w:rPr>
-        <w:t xml:space="preserve"> се базира на принципа да се създаде един код, който да се използва за всички платформи. Той предлага проста и интуитивно разбираема архитектура, която гладко интегрира интерфейсите за потребителя с логиката на приложението, като позволява на разработчиците да имат по-бърз и по-прост процес на разработка.</w:t>
-      </w:r>
     </w:p>
     <w:p>
       <w:pPr>
         <w:overflowPunct/>
         <w:autoSpaceDE/>
-        <w:spacing w:line="240" w:lineRule="auto"/>
+        <w:spacing w:line="480" w:lineRule="auto"/>
         <w:ind w:leftChars="0" w:left="360" w:firstLineChars="0" w:firstLine="0"/>
         <w:jc w:val="both"/>
         <w:textDirection w:val="lrTb"/>
@@ -7540,12 +6989,96 @@
           <w:lang w:val="bg-BG"/>
         </w:rPr>
       </w:pPr>
+      <w:proofErr w:type="spellStart"/>
+      <w:r>
+        <w:rPr>
+          <w:rStyle w:val="af1"/>
+          <w:rFonts w:ascii="Times New Roman" w:hAnsi="Times New Roman"/>
+          <w:b w:val="0"/>
+          <w:bCs w:val="0"/>
+          <w:sz w:val="28"/>
+          <w:lang w:val="bg-BG"/>
+        </w:rPr>
+        <w:t>SwiftUI</w:t>
+      </w:r>
+      <w:proofErr w:type="spellEnd"/>
+      <w:r>
+        <w:rPr>
+          <w:rStyle w:val="af1"/>
+          <w:rFonts w:ascii="Times New Roman" w:hAnsi="Times New Roman"/>
+          <w:b w:val="0"/>
+          <w:bCs w:val="0"/>
+          <w:sz w:val="28"/>
+          <w:lang w:val="bg-BG"/>
+        </w:rPr>
+        <w:t xml:space="preserve"> представлява доста предимства пред стария подход за изграждане на интерфейси за потребителя. Той предлага готови компоненти, които биват ползвани за изграждане на интерфейси за потребителя. Те са лесни за използване и имат достатъчно много настройки, които дават на разработчиците по-голяма гъвкавост при правенето на приложенията. Той предлага и голяма свобода при изграждането на интерактивни интерфейси за потребителя, които позволяват на разработчиците да добавят анимации, </w:t>
+      </w:r>
+      <w:r>
+        <w:rPr>
+          <w:rStyle w:val="af1"/>
+          <w:rFonts w:ascii="Times New Roman" w:hAnsi="Times New Roman"/>
+          <w:b w:val="0"/>
+          <w:bCs w:val="0"/>
+          <w:sz w:val="28"/>
+          <w:lang w:val="bg-BG"/>
+        </w:rPr>
+        <w:lastRenderedPageBreak/>
+        <w:t xml:space="preserve">динамични елементи и други интерактивни функции. </w:t>
+      </w:r>
+      <w:proofErr w:type="spellStart"/>
+      <w:r>
+        <w:rPr>
+          <w:rStyle w:val="af1"/>
+          <w:rFonts w:ascii="Times New Roman" w:hAnsi="Times New Roman"/>
+          <w:b w:val="0"/>
+          <w:bCs w:val="0"/>
+          <w:sz w:val="28"/>
+          <w:lang w:val="bg-BG"/>
+        </w:rPr>
+        <w:t>SwiftUI</w:t>
+      </w:r>
+      <w:proofErr w:type="spellEnd"/>
+      <w:r>
+        <w:rPr>
+          <w:rStyle w:val="af1"/>
+          <w:rFonts w:ascii="Times New Roman" w:hAnsi="Times New Roman"/>
+          <w:b w:val="0"/>
+          <w:bCs w:val="0"/>
+          <w:sz w:val="28"/>
+          <w:lang w:val="bg-BG"/>
+        </w:rPr>
+        <w:t xml:space="preserve"> също така поддържа дизайн за </w:t>
+      </w:r>
+      <w:proofErr w:type="spellStart"/>
+      <w:r>
+        <w:rPr>
+          <w:rStyle w:val="af1"/>
+          <w:rFonts w:ascii="Times New Roman" w:hAnsi="Times New Roman"/>
+          <w:b w:val="0"/>
+          <w:bCs w:val="0"/>
+          <w:sz w:val="28"/>
+          <w:lang w:val="bg-BG"/>
+        </w:rPr>
+        <w:t>респонсивен</w:t>
+      </w:r>
+      <w:proofErr w:type="spellEnd"/>
+      <w:r>
+        <w:rPr>
+          <w:rStyle w:val="af1"/>
+          <w:rFonts w:ascii="Times New Roman" w:hAnsi="Times New Roman"/>
+          <w:b w:val="0"/>
+          <w:bCs w:val="0"/>
+          <w:sz w:val="28"/>
+          <w:lang w:val="bg-BG"/>
+        </w:rPr>
+        <w:t xml:space="preserve"> потребителски интерфейс, което прави приложенията по-гъвкави и лесни за използване на различни устройства.</w:t>
+      </w:r>
     </w:p>
     <w:p>
       <w:pPr>
         <w:overflowPunct/>
         <w:autoSpaceDE/>
-        <w:spacing w:line="240" w:lineRule="auto"/>
+        <w:spacing w:line="480" w:lineRule="auto"/>
         <w:ind w:leftChars="0" w:left="360" w:firstLineChars="0" w:firstLine="0"/>
         <w:jc w:val="both"/>
         <w:textDirection w:val="lrTb"/>
@@ -7560,84 +7093,12 @@
           <w:lang w:val="bg-BG"/>
         </w:rPr>
       </w:pPr>
-      <w:proofErr w:type="spellStart"/>
-      <w:r>
-        <w:rPr>
-          <w:rStyle w:val="af1"/>
-          <w:rFonts w:ascii="Times New Roman" w:hAnsi="Times New Roman"/>
-          <w:b w:val="0"/>
-          <w:bCs w:val="0"/>
-          <w:sz w:val="28"/>
-          <w:lang w:val="bg-BG"/>
-        </w:rPr>
-        <w:t>SwiftUI</w:t>
-      </w:r>
-      <w:proofErr w:type="spellEnd"/>
-      <w:r>
-        <w:rPr>
-          <w:rStyle w:val="af1"/>
-          <w:rFonts w:ascii="Times New Roman" w:hAnsi="Times New Roman"/>
-          <w:b w:val="0"/>
-          <w:bCs w:val="0"/>
-          <w:sz w:val="28"/>
-          <w:lang w:val="bg-BG"/>
-        </w:rPr>
-        <w:t xml:space="preserve"> представлява доста предимства пред стария подход за изграждане на интерфейси за потребителя. Той предлага готови компоненти, които биват ползвани за изграждане на интерфейси за потребителя. Те са лесни за използване и имат достатъчно много настройки, които дават на разработчиците по-голяма гъвкавост при правенето на приложенията. Той предлага и голяма свобода при изграждането на интерактивни интерфейси за потребителя, които позволяват на разработчиците да добавят анимации, динамични елементи и други интерактивни функции. </w:t>
-      </w:r>
-      <w:proofErr w:type="spellStart"/>
-      <w:r>
-        <w:rPr>
-          <w:rStyle w:val="af1"/>
-          <w:rFonts w:ascii="Times New Roman" w:hAnsi="Times New Roman"/>
-          <w:b w:val="0"/>
-          <w:bCs w:val="0"/>
-          <w:sz w:val="28"/>
-          <w:lang w:val="bg-BG"/>
-        </w:rPr>
-        <w:t>SwiftUI</w:t>
-      </w:r>
-      <w:proofErr w:type="spellEnd"/>
-      <w:r>
-        <w:rPr>
-          <w:rStyle w:val="af1"/>
-          <w:rFonts w:ascii="Times New Roman" w:hAnsi="Times New Roman"/>
-          <w:b w:val="0"/>
-          <w:bCs w:val="0"/>
-          <w:sz w:val="28"/>
-          <w:lang w:val="bg-BG"/>
-        </w:rPr>
-        <w:t xml:space="preserve"> също така поддържа дизайн за </w:t>
-      </w:r>
-      <w:proofErr w:type="spellStart"/>
-      <w:r>
-        <w:rPr>
-          <w:rStyle w:val="af1"/>
-          <w:rFonts w:ascii="Times New Roman" w:hAnsi="Times New Roman"/>
-          <w:b w:val="0"/>
-          <w:bCs w:val="0"/>
-          <w:sz w:val="28"/>
-          <w:lang w:val="bg-BG"/>
-        </w:rPr>
-        <w:t>респонсивен</w:t>
-      </w:r>
-      <w:proofErr w:type="spellEnd"/>
-      <w:r>
-        <w:rPr>
-          <w:rStyle w:val="af1"/>
-          <w:rFonts w:ascii="Times New Roman" w:hAnsi="Times New Roman"/>
-          <w:b w:val="0"/>
-          <w:bCs w:val="0"/>
-          <w:sz w:val="28"/>
-          <w:lang w:val="bg-BG"/>
-        </w:rPr>
-        <w:t xml:space="preserve"> потребителски интерфейс, което прави приложенията по-гъвкави и лесни за използване на различни устройства.</w:t>
-      </w:r>
     </w:p>
     <w:p>
       <w:pPr>
         <w:overflowPunct/>
         <w:autoSpaceDE/>
-        <w:spacing w:line="240" w:lineRule="auto"/>
+        <w:spacing w:line="480" w:lineRule="auto"/>
         <w:ind w:leftChars="0" w:left="360" w:firstLineChars="0" w:firstLine="0"/>
         <w:jc w:val="both"/>
         <w:textDirection w:val="lrTb"/>
@@ -7652,12 +7113,159 @@
           <w:lang w:val="bg-BG"/>
         </w:rPr>
       </w:pPr>
-    </w:p>
-    <w:p>
-      <w:pPr>
+      <w:proofErr w:type="spellStart"/>
+      <w:r>
+        <w:rPr>
+          <w:rStyle w:val="af1"/>
+          <w:rFonts w:ascii="Times New Roman" w:hAnsi="Times New Roman"/>
+          <w:b w:val="0"/>
+          <w:bCs w:val="0"/>
+          <w:sz w:val="28"/>
+          <w:lang w:val="bg-BG"/>
+        </w:rPr>
+        <w:t>SwiftUI</w:t>
+      </w:r>
+      <w:proofErr w:type="spellEnd"/>
+      <w:r>
+        <w:rPr>
+          <w:rStyle w:val="af1"/>
+          <w:rFonts w:ascii="Times New Roman" w:hAnsi="Times New Roman"/>
+          <w:b w:val="0"/>
+          <w:bCs w:val="0"/>
+          <w:sz w:val="28"/>
+          <w:lang w:val="bg-BG"/>
+        </w:rPr>
+        <w:t xml:space="preserve"> предлага изцяло нов и интуитивен подход за изграждане на приложения за Apple платформи. Той използва принципа на декларативно програмиране, което позволява на разработчиците да опишат желания изглед на приложението, а не неговите детайли. Подходът на </w:t>
+      </w:r>
+      <w:proofErr w:type="spellStart"/>
+      <w:r>
+        <w:rPr>
+          <w:rStyle w:val="af1"/>
+          <w:rFonts w:ascii="Times New Roman" w:hAnsi="Times New Roman"/>
+          <w:b w:val="0"/>
+          <w:bCs w:val="0"/>
+          <w:sz w:val="28"/>
+          <w:lang w:val="bg-BG"/>
+        </w:rPr>
+        <w:t>SwiftUI</w:t>
+      </w:r>
+      <w:proofErr w:type="spellEnd"/>
+      <w:r>
+        <w:rPr>
+          <w:rStyle w:val="af1"/>
+          <w:rFonts w:ascii="Times New Roman" w:hAnsi="Times New Roman"/>
+          <w:b w:val="0"/>
+          <w:bCs w:val="0"/>
+          <w:sz w:val="28"/>
+          <w:lang w:val="bg-BG"/>
+        </w:rPr>
+        <w:t xml:space="preserve"> позволява на разработчиците да използват по-малко код и да се фокусират на дизайна и потребителската функционалност. Той предлага много инструменти за работа с графични елементи, безплатни шаблони и предоставя интуитивно понятен и гъвкав интерфейс за програмиране. </w:t>
+      </w:r>
+      <w:proofErr w:type="spellStart"/>
+      <w:r>
+        <w:rPr>
+          <w:rStyle w:val="af1"/>
+          <w:rFonts w:ascii="Times New Roman" w:hAnsi="Times New Roman"/>
+          <w:b w:val="0"/>
+          <w:bCs w:val="0"/>
+          <w:sz w:val="28"/>
+          <w:lang w:val="bg-BG"/>
+        </w:rPr>
+        <w:t>SwiftUI</w:t>
+      </w:r>
+      <w:proofErr w:type="spellEnd"/>
+      <w:r>
+        <w:rPr>
+          <w:rStyle w:val="af1"/>
+          <w:rFonts w:ascii="Times New Roman" w:hAnsi="Times New Roman"/>
+          <w:b w:val="0"/>
+          <w:bCs w:val="0"/>
+          <w:sz w:val="28"/>
+          <w:lang w:val="bg-BG"/>
+        </w:rPr>
+        <w:t xml:space="preserve"> позволява на разработчиците да бъдат по-продуктивни и да разработват приложения по-бързо.</w:t>
+      </w:r>
+    </w:p>
+    <w:p>
+      <w:pPr>
+        <w:pStyle w:val="aa"/>
+        <w:numPr>
+          <w:ilvl w:val="1"/>
+          <w:numId w:val="10"/>
+        </w:numPr>
         <w:overflowPunct/>
         <w:autoSpaceDE/>
-        <w:spacing w:line="240" w:lineRule="auto"/>
+        <w:spacing w:line="480" w:lineRule="auto"/>
+        <w:ind w:leftChars="0" w:firstLineChars="0"/>
+        <w:jc w:val="both"/>
+        <w:textDirection w:val="lrTb"/>
+        <w:textAlignment w:val="auto"/>
+        <w:outlineLvl w:val="9"/>
+        <w:rPr>
+          <w:rStyle w:val="af1"/>
+          <w:rFonts w:ascii="Times New Roman" w:hAnsi="Times New Roman"/>
+          <w:sz w:val="32"/>
+          <w:szCs w:val="26"/>
+        </w:rPr>
+      </w:pPr>
+      <w:r>
+        <w:rPr>
+          <w:rStyle w:val="af1"/>
+          <w:rFonts w:ascii="Times New Roman" w:hAnsi="Times New Roman"/>
+          <w:sz w:val="32"/>
+          <w:szCs w:val="26"/>
+          <w:lang w:val="bg-BG"/>
+        </w:rPr>
+        <w:t>Развойна среда</w:t>
+      </w:r>
+    </w:p>
+    <w:p>
+      <w:pPr>
+        <w:pStyle w:val="aa"/>
+        <w:numPr>
+          <w:ilvl w:val="2"/>
+          <w:numId w:val="10"/>
+        </w:numPr>
+        <w:overflowPunct/>
+        <w:autoSpaceDE/>
+        <w:spacing w:line="480" w:lineRule="auto"/>
+        <w:ind w:leftChars="0" w:firstLineChars="0"/>
+        <w:jc w:val="both"/>
+        <w:textDirection w:val="lrTb"/>
+        <w:textAlignment w:val="auto"/>
+        <w:outlineLvl w:val="9"/>
+        <w:rPr>
+          <w:rStyle w:val="af1"/>
+          <w:rFonts w:ascii="Times New Roman" w:hAnsi="Times New Roman"/>
+          <w:sz w:val="32"/>
+          <w:szCs w:val="26"/>
+        </w:rPr>
+      </w:pPr>
+      <w:r>
+        <w:rPr>
+          <w:rStyle w:val="af1"/>
+          <w:rFonts w:ascii="Times New Roman" w:hAnsi="Times New Roman"/>
+          <w:sz w:val="32"/>
+          <w:szCs w:val="26"/>
+          <w:lang w:val="bg-BG"/>
+        </w:rPr>
+        <w:t xml:space="preserve"> </w:t>
+      </w:r>
+      <w:r>
+        <w:rPr>
+          <w:rStyle w:val="af1"/>
+          <w:rFonts w:ascii="Times New Roman" w:hAnsi="Times New Roman"/>
+          <w:sz w:val="32"/>
+          <w:szCs w:val="26"/>
+        </w:rPr>
+        <w:t>XCode</w:t>
+      </w:r>
+    </w:p>
+    <w:p>
+      <w:pPr>
+        <w:overflowPunct/>
+        <w:autoSpaceDE/>
+        <w:spacing w:line="480" w:lineRule="auto"/>
         <w:ind w:leftChars="0" w:left="360" w:firstLineChars="0" w:firstLine="0"/>
         <w:jc w:val="both"/>
         <w:textDirection w:val="lrTb"/>
@@ -7682,67 +7290,977 @@
           <w:sz w:val="28"/>
           <w:lang w:val="bg-BG"/>
         </w:rPr>
-        <w:t>SwiftUI</w:t>
-      </w:r>
-      <w:proofErr w:type="spellEnd"/>
-      <w:r>
-        <w:rPr>
-          <w:rStyle w:val="af1"/>
-          <w:rFonts w:ascii="Times New Roman" w:hAnsi="Times New Roman"/>
-          <w:b w:val="0"/>
-          <w:bCs w:val="0"/>
-          <w:sz w:val="28"/>
-          <w:lang w:val="bg-BG"/>
-        </w:rPr>
-        <w:t xml:space="preserve"> предлага изцяло нов и интуитивен подход за изграждане на приложения за Apple платформи. Той използва принципа на декларативно програмиране, което позволява на разработчиците да опишат желания изглед на приложението, а не неговите детайли. Подходът на </w:t>
-      </w:r>
-      <w:proofErr w:type="spellStart"/>
-      <w:r>
-        <w:rPr>
-          <w:rStyle w:val="af1"/>
-          <w:rFonts w:ascii="Times New Roman" w:hAnsi="Times New Roman"/>
-          <w:b w:val="0"/>
-          <w:bCs w:val="0"/>
-          <w:sz w:val="28"/>
-          <w:lang w:val="bg-BG"/>
-        </w:rPr>
-        <w:t>SwiftUI</w:t>
-      </w:r>
-      <w:proofErr w:type="spellEnd"/>
-      <w:r>
-        <w:rPr>
-          <w:rStyle w:val="af1"/>
-          <w:rFonts w:ascii="Times New Roman" w:hAnsi="Times New Roman"/>
-          <w:b w:val="0"/>
-          <w:bCs w:val="0"/>
-          <w:sz w:val="28"/>
-          <w:lang w:val="bg-BG"/>
-        </w:rPr>
-        <w:t xml:space="preserve"> позволява на разработчиците да използват по-малко код и да се фокусират на дизайна и потребителската функционалност. Той предлага много инструменти за работа с графични елементи, безплатни шаблони и предоставя интуитивно понятен и гъвкав интерфейс за програмиране. </w:t>
-      </w:r>
-      <w:proofErr w:type="spellStart"/>
-      <w:r>
-        <w:rPr>
-          <w:rStyle w:val="af1"/>
-          <w:rFonts w:ascii="Times New Roman" w:hAnsi="Times New Roman"/>
-          <w:b w:val="0"/>
-          <w:bCs w:val="0"/>
-          <w:sz w:val="28"/>
-          <w:lang w:val="bg-BG"/>
-        </w:rPr>
-        <w:t>SwiftUI</w:t>
-      </w:r>
-      <w:proofErr w:type="spellEnd"/>
-      <w:r>
-        <w:rPr>
-          <w:rStyle w:val="af1"/>
-          <w:rFonts w:ascii="Times New Roman" w:hAnsi="Times New Roman"/>
-          <w:b w:val="0"/>
-          <w:bCs w:val="0"/>
-          <w:sz w:val="28"/>
-          <w:lang w:val="bg-BG"/>
-        </w:rPr>
-        <w:t xml:space="preserve"> позволява на разработчиците да бъдат по-продуктивни и да разработват приложения по-бързо.</w:t>
+        <w:t>XCode</w:t>
+      </w:r>
+      <w:proofErr w:type="spellEnd"/>
+      <w:r>
+        <w:rPr>
+          <w:rStyle w:val="af1"/>
+          <w:rFonts w:ascii="Times New Roman" w:hAnsi="Times New Roman"/>
+          <w:b w:val="0"/>
+          <w:bCs w:val="0"/>
+          <w:sz w:val="28"/>
+          <w:lang w:val="bg-BG"/>
+        </w:rPr>
+        <w:t xml:space="preserve"> е интегрирана среда за разработка на програми за </w:t>
+      </w:r>
+      <w:proofErr w:type="spellStart"/>
+      <w:r>
+        <w:rPr>
+          <w:rStyle w:val="af1"/>
+          <w:rFonts w:ascii="Times New Roman" w:hAnsi="Times New Roman"/>
+          <w:b w:val="0"/>
+          <w:bCs w:val="0"/>
+          <w:sz w:val="28"/>
+          <w:lang w:val="bg-BG"/>
+        </w:rPr>
+        <w:t>MacOS</w:t>
+      </w:r>
+      <w:proofErr w:type="spellEnd"/>
+      <w:r>
+        <w:rPr>
+          <w:rStyle w:val="af1"/>
+          <w:rFonts w:ascii="Times New Roman" w:hAnsi="Times New Roman"/>
+          <w:b w:val="0"/>
+          <w:bCs w:val="0"/>
+          <w:sz w:val="28"/>
+          <w:lang w:val="bg-BG"/>
+        </w:rPr>
+        <w:t xml:space="preserve"> и </w:t>
+      </w:r>
+      <w:proofErr w:type="spellStart"/>
+      <w:r>
+        <w:rPr>
+          <w:rStyle w:val="af1"/>
+          <w:rFonts w:ascii="Times New Roman" w:hAnsi="Times New Roman"/>
+          <w:b w:val="0"/>
+          <w:bCs w:val="0"/>
+          <w:sz w:val="28"/>
+          <w:lang w:val="bg-BG"/>
+        </w:rPr>
+        <w:t>iOS</w:t>
+      </w:r>
+      <w:proofErr w:type="spellEnd"/>
+      <w:r>
+        <w:rPr>
+          <w:rStyle w:val="af1"/>
+          <w:rFonts w:ascii="Times New Roman" w:hAnsi="Times New Roman"/>
+          <w:b w:val="0"/>
+          <w:bCs w:val="0"/>
+          <w:sz w:val="28"/>
+          <w:lang w:val="bg-BG"/>
+        </w:rPr>
+        <w:t xml:space="preserve"> от Apple. Тя включва редактор за код, инструменти за профилиране, а също и инструменти за създаване на графични интерфейси и мениджър за версии. </w:t>
+      </w:r>
+      <w:proofErr w:type="spellStart"/>
+      <w:r>
+        <w:rPr>
+          <w:rStyle w:val="af1"/>
+          <w:rFonts w:ascii="Times New Roman" w:hAnsi="Times New Roman"/>
+          <w:b w:val="0"/>
+          <w:bCs w:val="0"/>
+          <w:sz w:val="28"/>
+          <w:lang w:val="bg-BG"/>
+        </w:rPr>
+        <w:t>XCode</w:t>
+      </w:r>
+      <w:proofErr w:type="spellEnd"/>
+      <w:r>
+        <w:rPr>
+          <w:rStyle w:val="af1"/>
+          <w:rFonts w:ascii="Times New Roman" w:hAnsi="Times New Roman"/>
+          <w:b w:val="0"/>
+          <w:bCs w:val="0"/>
+          <w:sz w:val="28"/>
+          <w:lang w:val="bg-BG"/>
+        </w:rPr>
+        <w:t xml:space="preserve"> е необходим за разработката на програми за </w:t>
+      </w:r>
+      <w:proofErr w:type="spellStart"/>
+      <w:r>
+        <w:rPr>
+          <w:rStyle w:val="af1"/>
+          <w:rFonts w:ascii="Times New Roman" w:hAnsi="Times New Roman"/>
+          <w:b w:val="0"/>
+          <w:bCs w:val="0"/>
+          <w:sz w:val="28"/>
+          <w:lang w:val="bg-BG"/>
+        </w:rPr>
+        <w:t>Mac</w:t>
+      </w:r>
+      <w:proofErr w:type="spellEnd"/>
+      <w:r>
+        <w:rPr>
+          <w:rStyle w:val="af1"/>
+          <w:rFonts w:ascii="Times New Roman" w:hAnsi="Times New Roman"/>
+          <w:b w:val="0"/>
+          <w:bCs w:val="0"/>
+          <w:sz w:val="28"/>
+          <w:lang w:val="bg-BG"/>
+        </w:rPr>
+        <w:t xml:space="preserve"> и </w:t>
+      </w:r>
+      <w:proofErr w:type="spellStart"/>
+      <w:r>
+        <w:rPr>
+          <w:rStyle w:val="af1"/>
+          <w:rFonts w:ascii="Times New Roman" w:hAnsi="Times New Roman"/>
+          <w:b w:val="0"/>
+          <w:bCs w:val="0"/>
+          <w:sz w:val="28"/>
+          <w:lang w:val="bg-BG"/>
+        </w:rPr>
+        <w:t>iOS</w:t>
+      </w:r>
+      <w:proofErr w:type="spellEnd"/>
+      <w:r>
+        <w:rPr>
+          <w:rStyle w:val="af1"/>
+          <w:rFonts w:ascii="Times New Roman" w:hAnsi="Times New Roman"/>
+          <w:b w:val="0"/>
+          <w:bCs w:val="0"/>
+          <w:sz w:val="28"/>
+          <w:lang w:val="bg-BG"/>
+        </w:rPr>
+        <w:t xml:space="preserve"> устройства и може да бъде свален безплатно от </w:t>
+      </w:r>
+      <w:proofErr w:type="spellStart"/>
+      <w:r>
+        <w:rPr>
+          <w:rStyle w:val="af1"/>
+          <w:rFonts w:ascii="Times New Roman" w:hAnsi="Times New Roman"/>
+          <w:b w:val="0"/>
+          <w:bCs w:val="0"/>
+          <w:sz w:val="28"/>
+          <w:lang w:val="bg-BG"/>
+        </w:rPr>
+        <w:t>Mac</w:t>
+      </w:r>
+      <w:proofErr w:type="spellEnd"/>
+      <w:r>
+        <w:rPr>
+          <w:rStyle w:val="af1"/>
+          <w:rFonts w:ascii="Times New Roman" w:hAnsi="Times New Roman"/>
+          <w:b w:val="0"/>
+          <w:bCs w:val="0"/>
+          <w:sz w:val="28"/>
+          <w:lang w:val="bg-BG"/>
+        </w:rPr>
+        <w:t xml:space="preserve"> </w:t>
+      </w:r>
+      <w:proofErr w:type="spellStart"/>
+      <w:r>
+        <w:rPr>
+          <w:rStyle w:val="af1"/>
+          <w:rFonts w:ascii="Times New Roman" w:hAnsi="Times New Roman"/>
+          <w:b w:val="0"/>
+          <w:bCs w:val="0"/>
+          <w:sz w:val="28"/>
+          <w:lang w:val="bg-BG"/>
+        </w:rPr>
+        <w:t>App</w:t>
+      </w:r>
+      <w:proofErr w:type="spellEnd"/>
+      <w:r>
+        <w:rPr>
+          <w:rStyle w:val="af1"/>
+          <w:rFonts w:ascii="Times New Roman" w:hAnsi="Times New Roman"/>
+          <w:b w:val="0"/>
+          <w:bCs w:val="0"/>
+          <w:sz w:val="28"/>
+          <w:lang w:val="bg-BG"/>
+        </w:rPr>
+        <w:t xml:space="preserve"> Store.</w:t>
+      </w:r>
+    </w:p>
+    <w:p>
+      <w:pPr>
+        <w:overflowPunct/>
+        <w:autoSpaceDE/>
+        <w:spacing w:line="480" w:lineRule="auto"/>
+        <w:ind w:leftChars="0" w:left="360" w:firstLineChars="0" w:firstLine="0"/>
+        <w:jc w:val="both"/>
+        <w:textDirection w:val="lrTb"/>
+        <w:textAlignment w:val="auto"/>
+        <w:outlineLvl w:val="9"/>
+        <w:rPr>
+          <w:rStyle w:val="af1"/>
+          <w:rFonts w:ascii="Times New Roman" w:hAnsi="Times New Roman"/>
+          <w:b w:val="0"/>
+          <w:bCs w:val="0"/>
+          <w:sz w:val="28"/>
+          <w:lang w:val="bg-BG"/>
+        </w:rPr>
+      </w:pPr>
+    </w:p>
+    <w:p>
+      <w:pPr>
+        <w:overflowPunct/>
+        <w:autoSpaceDE/>
+        <w:spacing w:line="480" w:lineRule="auto"/>
+        <w:ind w:leftChars="0" w:left="360" w:firstLineChars="0" w:firstLine="0"/>
+        <w:jc w:val="both"/>
+        <w:textDirection w:val="lrTb"/>
+        <w:textAlignment w:val="auto"/>
+        <w:outlineLvl w:val="9"/>
+        <w:rPr>
+          <w:rStyle w:val="af1"/>
+          <w:rFonts w:ascii="Times New Roman" w:hAnsi="Times New Roman"/>
+          <w:b w:val="0"/>
+          <w:bCs w:val="0"/>
+          <w:sz w:val="28"/>
+          <w:lang w:val="bg-BG"/>
+        </w:rPr>
+      </w:pPr>
+      <w:proofErr w:type="spellStart"/>
+      <w:r>
+        <w:rPr>
+          <w:rStyle w:val="af1"/>
+          <w:rFonts w:ascii="Times New Roman" w:hAnsi="Times New Roman"/>
+          <w:b w:val="0"/>
+          <w:bCs w:val="0"/>
+          <w:sz w:val="28"/>
+          <w:lang w:val="bg-BG"/>
+        </w:rPr>
+        <w:lastRenderedPageBreak/>
+        <w:t>XCode</w:t>
+      </w:r>
+      <w:proofErr w:type="spellEnd"/>
+      <w:r>
+        <w:rPr>
+          <w:rStyle w:val="af1"/>
+          <w:rFonts w:ascii="Times New Roman" w:hAnsi="Times New Roman"/>
+          <w:b w:val="0"/>
+          <w:bCs w:val="0"/>
+          <w:sz w:val="28"/>
+          <w:lang w:val="bg-BG"/>
+        </w:rPr>
+        <w:t xml:space="preserve"> включва множество инструменти за разработка на приложения, като:</w:t>
+      </w:r>
+    </w:p>
+    <w:p>
+      <w:pPr>
+        <w:pStyle w:val="aa"/>
+        <w:numPr>
+          <w:ilvl w:val="0"/>
+          <w:numId w:val="8"/>
+        </w:numPr>
+        <w:overflowPunct/>
+        <w:autoSpaceDE/>
+        <w:spacing w:line="480" w:lineRule="auto"/>
+        <w:ind w:leftChars="0" w:firstLineChars="0"/>
+        <w:jc w:val="both"/>
+        <w:textDirection w:val="lrTb"/>
+        <w:textAlignment w:val="auto"/>
+        <w:outlineLvl w:val="9"/>
+        <w:rPr>
+          <w:rStyle w:val="af1"/>
+          <w:rFonts w:ascii="Times New Roman" w:hAnsi="Times New Roman"/>
+          <w:b w:val="0"/>
+          <w:bCs w:val="0"/>
+          <w:sz w:val="28"/>
+          <w:lang w:val="bg-BG"/>
+        </w:rPr>
+      </w:pPr>
+      <w:proofErr w:type="spellStart"/>
+      <w:r>
+        <w:rPr>
+          <w:rStyle w:val="af1"/>
+          <w:rFonts w:ascii="Times New Roman" w:hAnsi="Times New Roman"/>
+          <w:b w:val="0"/>
+          <w:bCs w:val="0"/>
+          <w:sz w:val="28"/>
+          <w:lang w:val="bg-BG"/>
+        </w:rPr>
+        <w:t>Interface</w:t>
+      </w:r>
+      <w:proofErr w:type="spellEnd"/>
+      <w:r>
+        <w:rPr>
+          <w:rStyle w:val="af1"/>
+          <w:rFonts w:ascii="Times New Roman" w:hAnsi="Times New Roman"/>
+          <w:b w:val="0"/>
+          <w:bCs w:val="0"/>
+          <w:sz w:val="28"/>
+          <w:lang w:val="bg-BG"/>
+        </w:rPr>
+        <w:t xml:space="preserve"> </w:t>
+      </w:r>
+      <w:proofErr w:type="spellStart"/>
+      <w:r>
+        <w:rPr>
+          <w:rStyle w:val="af1"/>
+          <w:rFonts w:ascii="Times New Roman" w:hAnsi="Times New Roman"/>
+          <w:b w:val="0"/>
+          <w:bCs w:val="0"/>
+          <w:sz w:val="28"/>
+          <w:lang w:val="bg-BG"/>
+        </w:rPr>
+        <w:t>Builder</w:t>
+      </w:r>
+      <w:proofErr w:type="spellEnd"/>
+      <w:r>
+        <w:rPr>
+          <w:rStyle w:val="af1"/>
+          <w:rFonts w:ascii="Times New Roman" w:hAnsi="Times New Roman"/>
+          <w:b w:val="0"/>
+          <w:bCs w:val="0"/>
+          <w:sz w:val="28"/>
+          <w:lang w:val="bg-BG"/>
+        </w:rPr>
+        <w:t>: инструмент за създаване и конфигуриране на графичния интерфейс на приложението.</w:t>
+      </w:r>
+    </w:p>
+    <w:p>
+      <w:pPr>
+        <w:pStyle w:val="aa"/>
+        <w:numPr>
+          <w:ilvl w:val="0"/>
+          <w:numId w:val="8"/>
+        </w:numPr>
+        <w:overflowPunct/>
+        <w:autoSpaceDE/>
+        <w:spacing w:line="480" w:lineRule="auto"/>
+        <w:ind w:leftChars="0" w:firstLineChars="0"/>
+        <w:jc w:val="both"/>
+        <w:textDirection w:val="lrTb"/>
+        <w:textAlignment w:val="auto"/>
+        <w:outlineLvl w:val="9"/>
+        <w:rPr>
+          <w:rStyle w:val="af1"/>
+          <w:rFonts w:ascii="Times New Roman" w:hAnsi="Times New Roman"/>
+          <w:b w:val="0"/>
+          <w:bCs w:val="0"/>
+          <w:sz w:val="28"/>
+          <w:lang w:val="bg-BG"/>
+        </w:rPr>
+      </w:pPr>
+      <w:r>
+        <w:rPr>
+          <w:rStyle w:val="af1"/>
+          <w:rFonts w:ascii="Times New Roman" w:hAnsi="Times New Roman"/>
+          <w:b w:val="0"/>
+          <w:bCs w:val="0"/>
+          <w:sz w:val="28"/>
+          <w:lang w:val="bg-BG"/>
+        </w:rPr>
+        <w:t xml:space="preserve">Swift и </w:t>
+      </w:r>
+      <w:proofErr w:type="spellStart"/>
+      <w:r>
+        <w:rPr>
+          <w:rStyle w:val="af1"/>
+          <w:rFonts w:ascii="Times New Roman" w:hAnsi="Times New Roman"/>
+          <w:b w:val="0"/>
+          <w:bCs w:val="0"/>
+          <w:sz w:val="28"/>
+          <w:lang w:val="bg-BG"/>
+        </w:rPr>
+        <w:t>Objective</w:t>
+      </w:r>
+      <w:proofErr w:type="spellEnd"/>
+      <w:r>
+        <w:rPr>
+          <w:rStyle w:val="af1"/>
+          <w:rFonts w:ascii="Times New Roman" w:hAnsi="Times New Roman"/>
+          <w:b w:val="0"/>
+          <w:bCs w:val="0"/>
+          <w:sz w:val="28"/>
+          <w:lang w:val="bg-BG"/>
+        </w:rPr>
+        <w:t>-C редактори: инструменти за написване и редактиране на кода на приложението.</w:t>
+      </w:r>
+    </w:p>
+    <w:p>
+      <w:pPr>
+        <w:pStyle w:val="aa"/>
+        <w:numPr>
+          <w:ilvl w:val="0"/>
+          <w:numId w:val="8"/>
+        </w:numPr>
+        <w:overflowPunct/>
+        <w:autoSpaceDE/>
+        <w:spacing w:line="480" w:lineRule="auto"/>
+        <w:ind w:leftChars="0" w:firstLineChars="0"/>
+        <w:jc w:val="both"/>
+        <w:textDirection w:val="lrTb"/>
+        <w:textAlignment w:val="auto"/>
+        <w:outlineLvl w:val="9"/>
+        <w:rPr>
+          <w:rStyle w:val="af1"/>
+          <w:rFonts w:ascii="Times New Roman" w:hAnsi="Times New Roman"/>
+          <w:b w:val="0"/>
+          <w:bCs w:val="0"/>
+          <w:sz w:val="28"/>
+          <w:lang w:val="bg-BG"/>
+        </w:rPr>
+      </w:pPr>
+      <w:r>
+        <w:rPr>
+          <w:rStyle w:val="af1"/>
+          <w:rFonts w:ascii="Times New Roman" w:hAnsi="Times New Roman"/>
+          <w:b w:val="0"/>
+          <w:bCs w:val="0"/>
+          <w:sz w:val="28"/>
+          <w:lang w:val="bg-BG"/>
+        </w:rPr>
+        <w:t>Инструменти за профилиране: инструменти за откриване на грешки и измерване на производителността на приложението.</w:t>
+      </w:r>
+    </w:p>
+    <w:p>
+      <w:pPr>
+        <w:pStyle w:val="aa"/>
+        <w:numPr>
+          <w:ilvl w:val="0"/>
+          <w:numId w:val="8"/>
+        </w:numPr>
+        <w:overflowPunct/>
+        <w:autoSpaceDE/>
+        <w:spacing w:line="480" w:lineRule="auto"/>
+        <w:ind w:leftChars="0" w:firstLineChars="0"/>
+        <w:jc w:val="both"/>
+        <w:textDirection w:val="lrTb"/>
+        <w:textAlignment w:val="auto"/>
+        <w:outlineLvl w:val="9"/>
+        <w:rPr>
+          <w:rStyle w:val="af1"/>
+          <w:rFonts w:ascii="Times New Roman" w:hAnsi="Times New Roman"/>
+          <w:b w:val="0"/>
+          <w:bCs w:val="0"/>
+          <w:sz w:val="28"/>
+          <w:lang w:val="bg-BG"/>
+        </w:rPr>
+      </w:pPr>
+      <w:r>
+        <w:rPr>
+          <w:rStyle w:val="af1"/>
+          <w:rFonts w:ascii="Times New Roman" w:hAnsi="Times New Roman"/>
+          <w:b w:val="0"/>
+          <w:bCs w:val="0"/>
+          <w:sz w:val="28"/>
+          <w:lang w:val="bg-BG"/>
+        </w:rPr>
+        <w:t>Simulator: инструмент за тестване на приложения в виртуално среда, без необходимостта от реално устройство.</w:t>
+      </w:r>
+    </w:p>
+    <w:p>
+      <w:pPr>
+        <w:pStyle w:val="aa"/>
+        <w:numPr>
+          <w:ilvl w:val="0"/>
+          <w:numId w:val="8"/>
+        </w:numPr>
+        <w:overflowPunct/>
+        <w:autoSpaceDE/>
+        <w:spacing w:line="480" w:lineRule="auto"/>
+        <w:ind w:leftChars="0" w:firstLineChars="0"/>
+        <w:jc w:val="both"/>
+        <w:textDirection w:val="lrTb"/>
+        <w:textAlignment w:val="auto"/>
+        <w:outlineLvl w:val="9"/>
+        <w:rPr>
+          <w:rStyle w:val="af1"/>
+          <w:rFonts w:ascii="Times New Roman" w:hAnsi="Times New Roman"/>
+          <w:b w:val="0"/>
+          <w:bCs w:val="0"/>
+          <w:sz w:val="28"/>
+          <w:lang w:val="bg-BG"/>
+        </w:rPr>
+      </w:pPr>
+      <w:r>
+        <w:rPr>
+          <w:rStyle w:val="af1"/>
+          <w:rFonts w:ascii="Times New Roman" w:hAnsi="Times New Roman"/>
+          <w:b w:val="0"/>
+          <w:bCs w:val="0"/>
+          <w:sz w:val="28"/>
+          <w:lang w:val="bg-BG"/>
+        </w:rPr>
+        <w:t xml:space="preserve"> Мениджър за версии: инструмент за управление на различните версии на проекта и обмен на код между разработчици.</w:t>
+      </w:r>
+    </w:p>
+    <w:p>
+      <w:pPr>
+        <w:overflowPunct/>
+        <w:autoSpaceDE/>
+        <w:spacing w:line="480" w:lineRule="auto"/>
+        <w:ind w:leftChars="0" w:left="360" w:firstLineChars="0" w:firstLine="0"/>
+        <w:jc w:val="both"/>
+        <w:textDirection w:val="lrTb"/>
+        <w:textAlignment w:val="auto"/>
+        <w:outlineLvl w:val="9"/>
+        <w:rPr>
+          <w:rStyle w:val="af1"/>
+          <w:rFonts w:ascii="Times New Roman" w:hAnsi="Times New Roman"/>
+          <w:b w:val="0"/>
+          <w:bCs w:val="0"/>
+          <w:sz w:val="28"/>
+          <w:lang w:val="bg-BG"/>
+        </w:rPr>
+      </w:pPr>
+      <w:proofErr w:type="spellStart"/>
+      <w:r>
+        <w:rPr>
+          <w:rStyle w:val="af1"/>
+          <w:rFonts w:ascii="Times New Roman" w:hAnsi="Times New Roman"/>
+          <w:b w:val="0"/>
+          <w:bCs w:val="0"/>
+          <w:sz w:val="28"/>
+          <w:lang w:val="bg-BG"/>
+        </w:rPr>
+        <w:t>XCode</w:t>
+      </w:r>
+      <w:proofErr w:type="spellEnd"/>
+      <w:r>
+        <w:rPr>
+          <w:rStyle w:val="af1"/>
+          <w:rFonts w:ascii="Times New Roman" w:hAnsi="Times New Roman"/>
+          <w:b w:val="0"/>
+          <w:bCs w:val="0"/>
+          <w:sz w:val="28"/>
+          <w:lang w:val="bg-BG"/>
+        </w:rPr>
+        <w:t xml:space="preserve"> също предоставя възможност за съвместна работа и интеграция с системи за контрол на версиите като </w:t>
+      </w:r>
+      <w:proofErr w:type="spellStart"/>
+      <w:r>
+        <w:rPr>
+          <w:rStyle w:val="af1"/>
+          <w:rFonts w:ascii="Times New Roman" w:hAnsi="Times New Roman"/>
+          <w:b w:val="0"/>
+          <w:bCs w:val="0"/>
+          <w:sz w:val="28"/>
+          <w:lang w:val="bg-BG"/>
+        </w:rPr>
+        <w:t>Git</w:t>
+      </w:r>
+      <w:proofErr w:type="spellEnd"/>
+      <w:r>
+        <w:rPr>
+          <w:rStyle w:val="af1"/>
+          <w:rFonts w:ascii="Times New Roman" w:hAnsi="Times New Roman"/>
+          <w:b w:val="0"/>
+          <w:bCs w:val="0"/>
+          <w:sz w:val="28"/>
+          <w:lang w:val="bg-BG"/>
+        </w:rPr>
+        <w:t xml:space="preserve"> и </w:t>
+      </w:r>
+      <w:proofErr w:type="spellStart"/>
+      <w:r>
+        <w:rPr>
+          <w:rStyle w:val="af1"/>
+          <w:rFonts w:ascii="Times New Roman" w:hAnsi="Times New Roman"/>
+          <w:b w:val="0"/>
+          <w:bCs w:val="0"/>
+          <w:sz w:val="28"/>
+          <w:lang w:val="bg-BG"/>
+        </w:rPr>
+        <w:t>Subversion</w:t>
+      </w:r>
+      <w:proofErr w:type="spellEnd"/>
+      <w:r>
+        <w:rPr>
+          <w:rStyle w:val="af1"/>
+          <w:rFonts w:ascii="Times New Roman" w:hAnsi="Times New Roman"/>
+          <w:b w:val="0"/>
+          <w:bCs w:val="0"/>
+          <w:sz w:val="28"/>
+          <w:lang w:val="bg-BG"/>
+        </w:rPr>
+        <w:t xml:space="preserve">. Приложения, разработени с </w:t>
+      </w:r>
+      <w:proofErr w:type="spellStart"/>
+      <w:r>
+        <w:rPr>
+          <w:rStyle w:val="af1"/>
+          <w:rFonts w:ascii="Times New Roman" w:hAnsi="Times New Roman"/>
+          <w:b w:val="0"/>
+          <w:bCs w:val="0"/>
+          <w:sz w:val="28"/>
+          <w:lang w:val="bg-BG"/>
+        </w:rPr>
+        <w:t>XCode</w:t>
+      </w:r>
+      <w:proofErr w:type="spellEnd"/>
+      <w:r>
+        <w:rPr>
+          <w:rStyle w:val="af1"/>
+          <w:rFonts w:ascii="Times New Roman" w:hAnsi="Times New Roman"/>
+          <w:b w:val="0"/>
+          <w:bCs w:val="0"/>
+          <w:sz w:val="28"/>
+          <w:lang w:val="bg-BG"/>
+        </w:rPr>
+        <w:t>, могат да</w:t>
+      </w:r>
+      <w:r>
+        <w:rPr>
+          <w:rStyle w:val="af1"/>
+          <w:rFonts w:ascii="Times New Roman" w:hAnsi="Times New Roman"/>
+          <w:b w:val="0"/>
+          <w:bCs w:val="0"/>
+          <w:sz w:val="28"/>
+          <w:lang w:val="bg-BG"/>
+        </w:rPr>
+        <w:t xml:space="preserve"> </w:t>
+      </w:r>
+      <w:r>
+        <w:rPr>
+          <w:rStyle w:val="af1"/>
+          <w:rFonts w:ascii="Times New Roman" w:hAnsi="Times New Roman"/>
+          <w:b w:val="0"/>
+          <w:bCs w:val="0"/>
+          <w:sz w:val="28"/>
+          <w:lang w:val="bg-BG"/>
+        </w:rPr>
+        <w:t xml:space="preserve">бъдат инсталирани и тествани на реални </w:t>
+      </w:r>
+      <w:proofErr w:type="spellStart"/>
+      <w:r>
+        <w:rPr>
+          <w:rStyle w:val="af1"/>
+          <w:rFonts w:ascii="Times New Roman" w:hAnsi="Times New Roman"/>
+          <w:b w:val="0"/>
+          <w:bCs w:val="0"/>
+          <w:sz w:val="28"/>
+          <w:lang w:val="bg-BG"/>
+        </w:rPr>
+        <w:t>iOS</w:t>
+      </w:r>
+      <w:proofErr w:type="spellEnd"/>
+      <w:r>
+        <w:rPr>
+          <w:rStyle w:val="af1"/>
+          <w:rFonts w:ascii="Times New Roman" w:hAnsi="Times New Roman"/>
+          <w:b w:val="0"/>
+          <w:bCs w:val="0"/>
+          <w:sz w:val="28"/>
+          <w:lang w:val="bg-BG"/>
+        </w:rPr>
+        <w:t xml:space="preserve"> устройства чрез инструмента "</w:t>
+      </w:r>
+      <w:proofErr w:type="spellStart"/>
+      <w:r>
+        <w:rPr>
+          <w:rStyle w:val="af1"/>
+          <w:rFonts w:ascii="Times New Roman" w:hAnsi="Times New Roman"/>
+          <w:b w:val="0"/>
+          <w:bCs w:val="0"/>
+          <w:sz w:val="28"/>
+          <w:lang w:val="bg-BG"/>
+        </w:rPr>
+        <w:t>iOS</w:t>
+      </w:r>
+      <w:proofErr w:type="spellEnd"/>
+      <w:r>
+        <w:rPr>
+          <w:rStyle w:val="af1"/>
+          <w:rFonts w:ascii="Times New Roman" w:hAnsi="Times New Roman"/>
+          <w:b w:val="0"/>
+          <w:bCs w:val="0"/>
+          <w:sz w:val="28"/>
+          <w:lang w:val="bg-BG"/>
+        </w:rPr>
+        <w:t xml:space="preserve"> </w:t>
+      </w:r>
+      <w:proofErr w:type="spellStart"/>
+      <w:r>
+        <w:rPr>
+          <w:rStyle w:val="af1"/>
+          <w:rFonts w:ascii="Times New Roman" w:hAnsi="Times New Roman"/>
+          <w:b w:val="0"/>
+          <w:bCs w:val="0"/>
+          <w:sz w:val="28"/>
+          <w:lang w:val="bg-BG"/>
+        </w:rPr>
+        <w:t>App</w:t>
+      </w:r>
+      <w:proofErr w:type="spellEnd"/>
+      <w:r>
+        <w:rPr>
+          <w:rStyle w:val="af1"/>
+          <w:rFonts w:ascii="Times New Roman" w:hAnsi="Times New Roman"/>
+          <w:b w:val="0"/>
+          <w:bCs w:val="0"/>
+          <w:sz w:val="28"/>
+          <w:lang w:val="bg-BG"/>
+        </w:rPr>
+        <w:t xml:space="preserve"> </w:t>
+      </w:r>
+      <w:proofErr w:type="spellStart"/>
+      <w:r>
+        <w:rPr>
+          <w:rStyle w:val="af1"/>
+          <w:rFonts w:ascii="Times New Roman" w:hAnsi="Times New Roman"/>
+          <w:b w:val="0"/>
+          <w:bCs w:val="0"/>
+          <w:sz w:val="28"/>
+          <w:lang w:val="bg-BG"/>
+        </w:rPr>
+        <w:t>Signer</w:t>
+      </w:r>
+      <w:proofErr w:type="spellEnd"/>
+      <w:r>
+        <w:rPr>
+          <w:rStyle w:val="af1"/>
+          <w:rFonts w:ascii="Times New Roman" w:hAnsi="Times New Roman"/>
+          <w:b w:val="0"/>
+          <w:bCs w:val="0"/>
+          <w:sz w:val="28"/>
+          <w:lang w:val="bg-BG"/>
+        </w:rPr>
+        <w:t xml:space="preserve">" или да бъдат качвани в </w:t>
+      </w:r>
+      <w:proofErr w:type="spellStart"/>
+      <w:r>
+        <w:rPr>
+          <w:rStyle w:val="af1"/>
+          <w:rFonts w:ascii="Times New Roman" w:hAnsi="Times New Roman"/>
+          <w:b w:val="0"/>
+          <w:bCs w:val="0"/>
+          <w:sz w:val="28"/>
+          <w:lang w:val="bg-BG"/>
+        </w:rPr>
+        <w:t>Apple's</w:t>
+      </w:r>
+      <w:proofErr w:type="spellEnd"/>
+      <w:r>
+        <w:rPr>
+          <w:rStyle w:val="af1"/>
+          <w:rFonts w:ascii="Times New Roman" w:hAnsi="Times New Roman"/>
+          <w:b w:val="0"/>
+          <w:bCs w:val="0"/>
+          <w:sz w:val="28"/>
+          <w:lang w:val="bg-BG"/>
+        </w:rPr>
+        <w:t xml:space="preserve"> </w:t>
+      </w:r>
+      <w:proofErr w:type="spellStart"/>
+      <w:r>
+        <w:rPr>
+          <w:rStyle w:val="af1"/>
+          <w:rFonts w:ascii="Times New Roman" w:hAnsi="Times New Roman"/>
+          <w:b w:val="0"/>
+          <w:bCs w:val="0"/>
+          <w:sz w:val="28"/>
+          <w:lang w:val="bg-BG"/>
+        </w:rPr>
+        <w:t>App</w:t>
+      </w:r>
+      <w:proofErr w:type="spellEnd"/>
+      <w:r>
+        <w:rPr>
+          <w:rStyle w:val="af1"/>
+          <w:rFonts w:ascii="Times New Roman" w:hAnsi="Times New Roman"/>
+          <w:b w:val="0"/>
+          <w:bCs w:val="0"/>
+          <w:sz w:val="28"/>
+          <w:lang w:val="bg-BG"/>
+        </w:rPr>
+        <w:t xml:space="preserve"> Store за да бъдат достъпни за </w:t>
+      </w:r>
+      <w:r>
+        <w:rPr>
+          <w:rStyle w:val="af1"/>
+          <w:rFonts w:ascii="Times New Roman" w:hAnsi="Times New Roman"/>
+          <w:b w:val="0"/>
+          <w:bCs w:val="0"/>
+          <w:sz w:val="28"/>
+          <w:lang w:val="bg-BG"/>
+        </w:rPr>
+        <w:t>изтегляне</w:t>
+      </w:r>
+      <w:r>
+        <w:rPr>
+          <w:rStyle w:val="af1"/>
+          <w:rFonts w:ascii="Times New Roman" w:hAnsi="Times New Roman"/>
+          <w:b w:val="0"/>
+          <w:bCs w:val="0"/>
+          <w:sz w:val="28"/>
+          <w:lang w:val="bg-BG"/>
+        </w:rPr>
+        <w:t xml:space="preserve"> от края на потребителите.</w:t>
+      </w:r>
+    </w:p>
+    <w:p>
+      <w:pPr>
+        <w:overflowPunct/>
+        <w:autoSpaceDE/>
+        <w:spacing w:line="480" w:lineRule="auto"/>
+        <w:ind w:leftChars="0" w:left="360" w:firstLineChars="0" w:firstLine="0"/>
+        <w:jc w:val="both"/>
+        <w:textDirection w:val="lrTb"/>
+        <w:textAlignment w:val="auto"/>
+        <w:outlineLvl w:val="9"/>
+        <w:rPr>
+          <w:rStyle w:val="af1"/>
+          <w:rFonts w:ascii="Times New Roman" w:hAnsi="Times New Roman"/>
+          <w:b w:val="0"/>
+          <w:bCs w:val="0"/>
+          <w:sz w:val="28"/>
+          <w:lang w:val="bg-BG"/>
+        </w:rPr>
+      </w:pPr>
+    </w:p>
+    <w:p>
+      <w:pPr>
+        <w:overflowPunct/>
+        <w:autoSpaceDE/>
+        <w:spacing w:line="480" w:lineRule="auto"/>
+        <w:ind w:leftChars="0" w:left="360" w:firstLineChars="0" w:firstLine="0"/>
+        <w:jc w:val="both"/>
+        <w:textDirection w:val="lrTb"/>
+        <w:textAlignment w:val="auto"/>
+        <w:outlineLvl w:val="9"/>
+        <w:rPr>
+          <w:rStyle w:val="af1"/>
+          <w:rFonts w:ascii="Times New Roman" w:hAnsi="Times New Roman"/>
+          <w:b w:val="0"/>
+          <w:bCs w:val="0"/>
+          <w:sz w:val="28"/>
+          <w:lang w:val="bg-BG"/>
+        </w:rPr>
+      </w:pPr>
+      <w:proofErr w:type="spellStart"/>
+      <w:r>
+        <w:rPr>
+          <w:rStyle w:val="af1"/>
+          <w:rFonts w:ascii="Times New Roman" w:hAnsi="Times New Roman"/>
+          <w:b w:val="0"/>
+          <w:bCs w:val="0"/>
+          <w:sz w:val="28"/>
+          <w:lang w:val="bg-BG"/>
+        </w:rPr>
+        <w:t>XCode</w:t>
+      </w:r>
+      <w:proofErr w:type="spellEnd"/>
+      <w:r>
+        <w:rPr>
+          <w:rStyle w:val="af1"/>
+          <w:rFonts w:ascii="Times New Roman" w:hAnsi="Times New Roman"/>
+          <w:b w:val="0"/>
+          <w:bCs w:val="0"/>
+          <w:sz w:val="28"/>
+          <w:lang w:val="bg-BG"/>
+        </w:rPr>
+        <w:t xml:space="preserve"> е мощ</w:t>
+      </w:r>
+      <w:r>
+        <w:rPr>
+          <w:rStyle w:val="af1"/>
+          <w:rFonts w:ascii="Times New Roman" w:hAnsi="Times New Roman"/>
+          <w:b w:val="0"/>
+          <w:bCs w:val="0"/>
+          <w:sz w:val="28"/>
+          <w:lang w:val="bg-BG"/>
+        </w:rPr>
+        <w:t>ен</w:t>
+      </w:r>
+      <w:r>
+        <w:rPr>
+          <w:rStyle w:val="af1"/>
+          <w:rFonts w:ascii="Times New Roman" w:hAnsi="Times New Roman"/>
+          <w:b w:val="0"/>
+          <w:bCs w:val="0"/>
+          <w:sz w:val="28"/>
+          <w:lang w:val="bg-BG"/>
+        </w:rPr>
+        <w:t xml:space="preserve"> инструментариум за разработчици, който го помага да </w:t>
+      </w:r>
+      <w:r>
+        <w:rPr>
+          <w:rStyle w:val="af1"/>
+          <w:rFonts w:ascii="Times New Roman" w:hAnsi="Times New Roman"/>
+          <w:b w:val="0"/>
+          <w:bCs w:val="0"/>
+          <w:sz w:val="28"/>
+          <w:lang w:val="bg-BG"/>
+        </w:rPr>
+        <w:t>компилира</w:t>
+      </w:r>
+      <w:r>
+        <w:rPr>
+          <w:rStyle w:val="af1"/>
+          <w:rFonts w:ascii="Times New Roman" w:hAnsi="Times New Roman"/>
+          <w:b w:val="0"/>
+          <w:bCs w:val="0"/>
+          <w:sz w:val="28"/>
+          <w:lang w:val="bg-BG"/>
+        </w:rPr>
+        <w:t xml:space="preserve"> и </w:t>
+      </w:r>
+      <w:proofErr w:type="spellStart"/>
+      <w:r>
+        <w:rPr>
+          <w:rStyle w:val="af1"/>
+          <w:rFonts w:ascii="Times New Roman" w:hAnsi="Times New Roman"/>
+          <w:b w:val="0"/>
+          <w:bCs w:val="0"/>
+          <w:sz w:val="28"/>
+          <w:lang w:val="bg-BG"/>
+        </w:rPr>
+        <w:t>дебъгва</w:t>
+      </w:r>
+      <w:proofErr w:type="spellEnd"/>
+      <w:r>
+        <w:rPr>
+          <w:rStyle w:val="af1"/>
+          <w:rFonts w:ascii="Times New Roman" w:hAnsi="Times New Roman"/>
+          <w:b w:val="0"/>
+          <w:bCs w:val="0"/>
+          <w:sz w:val="28"/>
+          <w:lang w:val="bg-BG"/>
+        </w:rPr>
+        <w:t xml:space="preserve"> свои приложения за </w:t>
+      </w:r>
+      <w:proofErr w:type="spellStart"/>
+      <w:r>
+        <w:rPr>
+          <w:rStyle w:val="af1"/>
+          <w:rFonts w:ascii="Times New Roman" w:hAnsi="Times New Roman"/>
+          <w:b w:val="0"/>
+          <w:bCs w:val="0"/>
+          <w:sz w:val="28"/>
+          <w:lang w:val="bg-BG"/>
+        </w:rPr>
+        <w:t>MacOS</w:t>
+      </w:r>
+      <w:proofErr w:type="spellEnd"/>
+      <w:r>
+        <w:rPr>
+          <w:rStyle w:val="af1"/>
+          <w:rFonts w:ascii="Times New Roman" w:hAnsi="Times New Roman"/>
+          <w:b w:val="0"/>
+          <w:bCs w:val="0"/>
+          <w:sz w:val="28"/>
+          <w:lang w:val="bg-BG"/>
+        </w:rPr>
+        <w:t xml:space="preserve"> и </w:t>
+      </w:r>
+      <w:proofErr w:type="spellStart"/>
+      <w:r>
+        <w:rPr>
+          <w:rStyle w:val="af1"/>
+          <w:rFonts w:ascii="Times New Roman" w:hAnsi="Times New Roman"/>
+          <w:b w:val="0"/>
+          <w:bCs w:val="0"/>
+          <w:sz w:val="28"/>
+          <w:lang w:val="bg-BG"/>
+        </w:rPr>
+        <w:t>iOS</w:t>
+      </w:r>
+      <w:proofErr w:type="spellEnd"/>
+      <w:r>
+        <w:rPr>
+          <w:rStyle w:val="af1"/>
+          <w:rFonts w:ascii="Times New Roman" w:hAnsi="Times New Roman"/>
+          <w:b w:val="0"/>
+          <w:bCs w:val="0"/>
+          <w:sz w:val="28"/>
+          <w:lang w:val="bg-BG"/>
+        </w:rPr>
+        <w:t xml:space="preserve"> устройства бързо и лесно.</w:t>
       </w:r>
     </w:p>
     <w:sectPr>
@@ -7809,6 +8327,7 @@
         <w:docPartUnique/>
       </w:docPartObj>
     </w:sdtPr>
+    <w:sdtEndPr/>
     <w:sdtContent>
       <w:p>
         <w:pPr>
@@ -8006,11 +8525,11 @@
                                 <v:path o:extrusionok="f" gradientshapeok="t" o:connecttype="rect"/>
                                 <o:lock v:ext="edit" aspectratio="t"/>
                               </v:shapetype>
-                              <v:shape id="_x0000_i1034" type="#_x0000_t75" style="width:94.45pt;height:51.15pt" filled="t">
+                              <v:shape id="_x0000_i1026" type="#_x0000_t75" style="width:94.45pt;height:51.15pt" filled="t">
                                 <v:fill opacity="0" color2="black"/>
                                 <v:imagedata r:id="rId1" o:title=""/>
                               </v:shape>
-                              <o:OLEObject Type="Embed" ProgID="Word.Document.8" ShapeID="_x0000_i1034" DrawAspect="Content" ObjectID="_1736111877" r:id="rId2"/>
+                              <o:OLEObject Type="Embed" ProgID="Word.Document.8" ShapeID="_x0000_i1026" DrawAspect="Content" ObjectID="_1736183252" r:id="rId2"/>
                             </w:object>
                           </w:r>
                         </w:p>
@@ -8051,11 +8570,11 @@
                         <w:iCs/>
                       </w:rPr>
                       <w:object w:dxaOrig="2519" w:dyaOrig="1367" w14:anchorId="30ACA0EF">
-                        <v:shape id="_x0000_i1034" type="#_x0000_t75" style="width:94.45pt;height:51.15pt" filled="t">
+                        <v:shape id="_x0000_i1026" type="#_x0000_t75" style="width:94.45pt;height:51.15pt" filled="t">
                           <v:fill opacity="0" color2="black"/>
                           <v:imagedata r:id="rId1" o:title=""/>
                         </v:shape>
-                        <o:OLEObject Type="Embed" ProgID="Word.Document.8" ShapeID="_x0000_i1034" DrawAspect="Content" ObjectID="_1736111877" r:id="rId3"/>
+                        <o:OLEObject Type="Embed" ProgID="Word.Document.8" ShapeID="_x0000_i1026" DrawAspect="Content" ObjectID="_1736183252" r:id="rId3"/>
                       </w:object>
                     </w:r>
                   </w:p>
@@ -8562,7 +9081,7 @@
   <w:abstractNum w:abstractNumId="4" w15:restartNumberingAfterBreak="0">
     <w:nsid w:val="20BD38C2"/>
     <w:multiLevelType w:val="multilevel"/>
-    <w:tmpl w:val="8F867486"/>
+    <w:tmpl w:val="79D2D96E"/>
     <w:lvl w:ilvl="0">
       <w:start w:val="1"/>
       <w:numFmt w:val="decimal"/>
@@ -8603,6 +9122,8 @@
       </w:pPr>
       <w:rPr>
         <w:rFonts w:hint="default"/>
+        <w:sz w:val="32"/>
+        <w:szCs w:val="32"/>
       </w:rPr>
     </w:lvl>
     <w:lvl w:ilvl="3">
@@ -10395,28 +10916,28 @@
 </file>
 
 <file path=customXml/item1.xml><?xml version="1.0" encoding="utf-8"?>
+<b:Sources xmlns:b="http://schemas.openxmlformats.org/officeDocument/2006/bibliography" xmlns="http://schemas.openxmlformats.org/officeDocument/2006/bibliography" SelectedStyle="\APA.XSL" StyleName="APA"/>
+</file>
+
+<file path=customXml/item2.xml><?xml version="1.0" encoding="utf-8"?>
 <go:gDocsCustomXmlDataStorage xmlns:go="http://customooxmlschemas.google.com/" xmlns:r="http://schemas.openxmlformats.org/officeDocument/2006/relationships">
   <go:docsCustomData xmlns:go="http://customooxmlschemas.google.com/" roundtripDataSignature="AMtx7mhGaqbyiaTb115l9nxfnQrZjT7Fuw==">AMUW2mXbNjcwsjDH1kCRLoY8OYwtz0ztzNkw0+zJfwOwC+UYH72F8m4C9jg44OS7oeopcpqhNxLLDqH1mwUycyLCt2AmJpXjslfka3nbix59deDRGpGXMrQ=</go:docsCustomData>
 </go:gDocsCustomXmlDataStorage>
 </file>
 
-<file path=customXml/item2.xml><?xml version="1.0" encoding="utf-8"?>
-<b:Sources xmlns:b="http://schemas.openxmlformats.org/officeDocument/2006/bibliography" xmlns="http://schemas.openxmlformats.org/officeDocument/2006/bibliography" SelectedStyle="\APA.XSL" StyleName="APA"/>
+<file path=customXml/itemProps1.xml><?xml version="1.0" encoding="utf-8"?>
+<ds:datastoreItem xmlns:ds="http://schemas.openxmlformats.org/officeDocument/2006/customXml" ds:itemID="{0DFD5840-B7E2-4D13-88F0-66ED0B983DAD}">
+  <ds:schemaRefs>
+    <ds:schemaRef ds:uri="http://schemas.openxmlformats.org/officeDocument/2006/bibliography"/>
+  </ds:schemaRefs>
+</ds:datastoreItem>
 </file>
 
-<file path=customXml/itemProps1.xml><?xml version="1.0" encoding="utf-8"?>
+<file path=customXml/itemProps2.xml><?xml version="1.0" encoding="utf-8"?>
 <ds:datastoreItem xmlns:ds="http://schemas.openxmlformats.org/officeDocument/2006/customXml" ds:itemID="{11111111-1234-1234-1234-123412341234}">
   <ds:schemaRefs>
     <ds:schemaRef ds:uri="http://customooxmlschemas.google.com/"/>
     <ds:schemaRef ds:uri="http://schemas.openxmlformats.org/officeDocument/2006/relationships"/>
   </ds:schemaRefs>
 </ds:datastoreItem>
-</file>
-
-<file path=customXml/itemProps2.xml><?xml version="1.0" encoding="utf-8"?>
-<ds:datastoreItem xmlns:ds="http://schemas.openxmlformats.org/officeDocument/2006/customXml" ds:itemID="{0DFD5840-B7E2-4D13-88F0-66ED0B983DAD}">
-  <ds:schemaRefs>
-    <ds:schemaRef ds:uri="http://schemas.openxmlformats.org/officeDocument/2006/bibliography"/>
-  </ds:schemaRefs>
-</ds:datastoreItem>
 </file>
</xml_diff>